<commit_message>
remplacement precipitation par températures maximales
</commit_message>
<xml_diff>
--- a/Rapport.docx
+++ b/Rapport.docx
@@ -23,8 +23,10 @@
       </w:pPr>
       <w:r>
         <w:rPr>
+          <w:noProof/>
           <w:sz w:val="56"/>
           <w:szCs w:val="56"/>
+          <w:lang w:eastAsia="fr-FR"/>
         </w:rPr>
         <w:drawing>
           <wp:anchor distT="0" distB="0" distL="114300" distR="114300" simplePos="0" relativeHeight="251658240" behindDoc="0" locked="0" layoutInCell="1" allowOverlap="1">
@@ -145,6 +147,53 @@
     </w:p>
     <w:p>
       <w:pPr>
+        <w:spacing w:before="240" w:after="0"/>
+        <w:jc w:val="center"/>
+        <w:rPr>
+          <w:sz w:val="52"/>
+          <w:szCs w:val="52"/>
+        </w:rPr>
+      </w:pPr>
+      <w:r>
+        <w:rPr>
+          <w:sz w:val="52"/>
+          <w:szCs w:val="52"/>
+        </w:rPr>
+        <w:t xml:space="preserve">Sur les </w:t>
+      </w:r>
+      <w:r>
+        <w:rPr>
+          <w:sz w:val="52"/>
+          <w:szCs w:val="52"/>
+        </w:rPr>
+        <w:t>températures maximales</w:t>
+      </w:r>
+      <w:r>
+        <w:rPr>
+          <w:sz w:val="52"/>
+          <w:szCs w:val="52"/>
+        </w:rPr>
+        <w:t xml:space="preserve"> </w:t>
+      </w:r>
+    </w:p>
+    <w:p>
+      <w:pPr>
+        <w:jc w:val="center"/>
+        <w:rPr>
+          <w:sz w:val="52"/>
+          <w:szCs w:val="52"/>
+        </w:rPr>
+      </w:pPr>
+      <w:r>
+        <w:rPr>
+          <w:sz w:val="52"/>
+          <w:szCs w:val="52"/>
+        </w:rPr>
+        <w:t>à Oxford entre 1853 et 2003</w:t>
+      </w:r>
+    </w:p>
+    <w:p>
+      <w:pPr>
         <w:spacing w:before="240"/>
         <w:jc w:val="center"/>
         <w:rPr>
@@ -152,34 +201,16 @@
           <w:szCs w:val="52"/>
         </w:rPr>
       </w:pPr>
-      <w:r>
-        <w:rPr>
-          <w:sz w:val="52"/>
-          <w:szCs w:val="52"/>
-        </w:rPr>
-        <w:t>Sur les Précipitation à Oxford entre 1853 et 2003</w:t>
-      </w:r>
-      <w:bookmarkStart w:id="0" w:name="_GoBack"/>
-      <w:bookmarkEnd w:id="0"/>
     </w:p>
     <w:p>
       <w:pPr>
         <w:spacing w:before="240"/>
         <w:jc w:val="center"/>
-        <w:rPr>
-          <w:sz w:val="52"/>
-          <w:szCs w:val="52"/>
-        </w:rPr>
-      </w:pPr>
-    </w:p>
-    <w:p>
-      <w:pPr>
-        <w:spacing w:before="240"/>
-        <w:jc w:val="center"/>
       </w:pPr>
       <w:r>
         <w:rPr>
           <w:noProof/>
+          <w:lang w:eastAsia="fr-FR"/>
         </w:rPr>
         <w:drawing>
           <wp:inline distT="0" distB="0" distL="0" distR="0" wp14:anchorId="708F6E3C" wp14:editId="43DB752C">
@@ -269,47 +300,20 @@
           <w:szCs w:val="32"/>
         </w:rPr>
       </w:pPr>
-      <w:proofErr w:type="spellStart"/>
       <w:r>
         <w:rPr>
           <w:sz w:val="32"/>
           <w:szCs w:val="32"/>
         </w:rPr>
-        <w:t>Mannaïg</w:t>
-      </w:r>
-      <w:proofErr w:type="spellEnd"/>
+        <w:t>Mannaïg L’Har</w:t>
+      </w:r>
       <w:r>
         <w:rPr>
           <w:sz w:val="32"/>
           <w:szCs w:val="32"/>
         </w:rPr>
-        <w:t xml:space="preserve"> L’</w:t>
-      </w:r>
-      <w:proofErr w:type="spellStart"/>
-      <w:r>
-        <w:rPr>
-          <w:sz w:val="32"/>
-          <w:szCs w:val="32"/>
-        </w:rPr>
-        <w:t>Harridon</w:t>
-      </w:r>
-      <w:proofErr w:type="spellEnd"/>
-      <w:r>
-        <w:rPr>
-          <w:sz w:val="32"/>
-          <w:szCs w:val="32"/>
-        </w:rPr>
-        <w:t xml:space="preserve"> et Iris de </w:t>
-      </w:r>
-      <w:proofErr w:type="spellStart"/>
-      <w:r>
-        <w:rPr>
-          <w:sz w:val="32"/>
-          <w:szCs w:val="32"/>
-        </w:rPr>
-        <w:t>Gelis</w:t>
-      </w:r>
-      <w:proofErr w:type="spellEnd"/>
+        <w:t>idon et Iris de Gelis</w:t>
+      </w:r>
     </w:p>
     <w:p>
       <w:pPr>
@@ -323,7 +327,7 @@
     </w:p>
     <w:p>
       <w:pPr>
-        <w:pStyle w:val="ListParagraph"/>
+        <w:pStyle w:val="Paragraphedeliste"/>
         <w:numPr>
           <w:ilvl w:val="0"/>
           <w:numId w:val="1"/>
@@ -338,7 +342,7 @@
     </w:p>
     <w:p>
       <w:pPr>
-        <w:pStyle w:val="ListParagraph"/>
+        <w:pStyle w:val="Paragraphedeliste"/>
         <w:numPr>
           <w:ilvl w:val="0"/>
           <w:numId w:val="2"/>
@@ -352,7 +356,7 @@
     </w:p>
     <w:p>
       <w:pPr>
-        <w:pStyle w:val="ListParagraph"/>
+        <w:pStyle w:val="Paragraphedeliste"/>
         <w:keepNext/>
         <w:spacing w:before="240" w:after="0"/>
         <w:ind w:left="1440"/>
@@ -361,6 +365,7 @@
       <w:r>
         <w:rPr>
           <w:noProof/>
+          <w:lang w:eastAsia="fr-FR"/>
         </w:rPr>
         <w:drawing>
           <wp:inline distT="0" distB="0" distL="0" distR="0" wp14:anchorId="302032FA" wp14:editId="4FEBDDA9">
@@ -401,27 +406,54 @@
     </w:p>
     <w:p>
       <w:pPr>
-        <w:pStyle w:val="Caption"/>
+        <w:pStyle w:val="Lgende"/>
         <w:jc w:val="center"/>
       </w:pPr>
       <w:r>
         <w:t xml:space="preserve">Figure </w:t>
       </w:r>
-      <w:fldSimple w:instr=" SEQ Figure \* ARABIC ">
-        <w:r>
-          <w:rPr>
-            <w:noProof/>
-          </w:rPr>
-          <w:t>1</w:t>
-        </w:r>
-      </w:fldSimple>
-      <w:r>
-        <w:t>: Données sur les précipitations à Oxford entre 1853 et 2003, soit sur 50 ans à raison d'un point par mois</w:t>
-      </w:r>
-    </w:p>
-    <w:p>
-      <w:pPr>
-        <w:pStyle w:val="ListParagraph"/>
+      <w:r>
+        <w:fldChar w:fldCharType="begin"/>
+      </w:r>
+      <w:r>
+        <w:instrText xml:space="preserve"> SEQ Figure \* ARABIC </w:instrText>
+      </w:r>
+      <w:r>
+        <w:fldChar w:fldCharType="separate"/>
+      </w:r>
+      <w:r>
+        <w:rPr>
+          <w:noProof/>
+        </w:rPr>
+        <w:t>1</w:t>
+      </w:r>
+      <w:r>
+        <w:rPr>
+          <w:noProof/>
+        </w:rPr>
+        <w:fldChar w:fldCharType="end"/>
+      </w:r>
+      <w:r>
+        <w:t xml:space="preserve">: Données sur les </w:t>
+      </w:r>
+      <w:r>
+        <w:t>températures maximales</w:t>
+      </w:r>
+      <w:r>
+        <w:t xml:space="preserve"> à Oxford entre 1853 et 2003, soit sur </w:t>
+      </w:r>
+      <w:r>
+        <w:t>1</w:t>
+      </w:r>
+      <w:bookmarkStart w:id="0" w:name="_GoBack"/>
+      <w:bookmarkEnd w:id="0"/>
+      <w:r>
+        <w:t>50 ans à raison d'un point par mois</w:t>
+      </w:r>
+    </w:p>
+    <w:p>
+      <w:pPr>
+        <w:pStyle w:val="Paragraphedeliste"/>
         <w:numPr>
           <w:ilvl w:val="0"/>
           <w:numId w:val="2"/>
@@ -435,7 +467,7 @@
     </w:p>
     <w:p>
       <w:pPr>
-        <w:pStyle w:val="ListParagraph"/>
+        <w:pStyle w:val="Paragraphedeliste"/>
         <w:numPr>
           <w:ilvl w:val="0"/>
           <w:numId w:val="2"/>
@@ -477,7 +509,7 @@
     </w:p>
     <w:p>
       <w:pPr>
-        <w:pStyle w:val="ListParagraph"/>
+        <w:pStyle w:val="Paragraphedeliste"/>
         <w:numPr>
           <w:ilvl w:val="0"/>
           <w:numId w:val="4"/>
@@ -515,7 +547,7 @@
     </w:p>
     <w:p>
       <w:pPr>
-        <w:pStyle w:val="ListParagraph"/>
+        <w:pStyle w:val="Paragraphedeliste"/>
         <w:numPr>
           <w:ilvl w:val="0"/>
           <w:numId w:val="4"/>
@@ -547,7 +579,7 @@
     </w:p>
     <w:p>
       <w:pPr>
-        <w:pStyle w:val="ListParagraph"/>
+        <w:pStyle w:val="Paragraphedeliste"/>
         <w:numPr>
           <w:ilvl w:val="0"/>
           <w:numId w:val="4"/>
@@ -594,7 +626,7 @@
     </w:p>
     <w:p>
       <w:pPr>
-        <w:pStyle w:val="ListParagraph"/>
+        <w:pStyle w:val="Paragraphedeliste"/>
         <w:keepNext/>
         <w:spacing w:before="240" w:after="0"/>
         <w:jc w:val="center"/>
@@ -624,7 +656,7 @@
             <v:path o:extrusionok="f" gradientshapeok="t" o:connecttype="rect"/>
             <o:lock v:ext="edit" aspectratio="t"/>
           </v:shapetype>
-          <v:shape id="_x0000_i1025" type="#_x0000_t75" style="width:366pt;height:220.5pt">
+          <v:shape id="_x0000_i1025" type="#_x0000_t75" style="width:365.85pt;height:220.2pt">
             <v:imagedata r:id="rId10" o:title="VI" croptop="6086f" cropbottom="9836f" cropleft="7118f" cropright="12002f"/>
           </v:shape>
         </w:pict>
@@ -632,7 +664,7 @@
     </w:p>
     <w:p>
       <w:pPr>
-        <w:pStyle w:val="Caption"/>
+        <w:pStyle w:val="Lgende"/>
         <w:jc w:val="center"/>
         <w:rPr>
           <w:b/>
@@ -641,21 +673,34 @@
       <w:r>
         <w:t xml:space="preserve">Figure </w:t>
       </w:r>
-      <w:fldSimple w:instr=" SEQ Figure \* ARABIC ">
-        <w:r>
-          <w:rPr>
-            <w:noProof/>
-          </w:rPr>
-          <w:t>2</w:t>
-        </w:r>
-      </w:fldSimple>
+      <w:r>
+        <w:fldChar w:fldCharType="begin"/>
+      </w:r>
+      <w:r>
+        <w:instrText xml:space="preserve"> SEQ Figure \* ARABIC </w:instrText>
+      </w:r>
+      <w:r>
+        <w:fldChar w:fldCharType="separate"/>
+      </w:r>
+      <w:r>
+        <w:rPr>
+          <w:noProof/>
+        </w:rPr>
+        <w:t>2</w:t>
+      </w:r>
+      <w:r>
+        <w:rPr>
+          <w:noProof/>
+        </w:rPr>
+        <w:fldChar w:fldCharType="end"/>
+      </w:r>
       <w:r>
         <w:t>: Choix des paramètres</w:t>
       </w:r>
     </w:p>
     <w:p>
       <w:pPr>
-        <w:pStyle w:val="ListParagraph"/>
+        <w:pStyle w:val="Paragraphedeliste"/>
         <w:spacing w:before="240" w:after="0"/>
         <w:jc w:val="both"/>
       </w:pPr>
@@ -689,7 +734,7 @@
     </w:p>
     <w:p>
       <w:pPr>
-        <w:pStyle w:val="ListParagraph"/>
+        <w:pStyle w:val="Paragraphedeliste"/>
         <w:numPr>
           <w:ilvl w:val="0"/>
           <w:numId w:val="1"/>
@@ -703,7 +748,7 @@
     </w:p>
     <w:p>
       <w:pPr>
-        <w:pStyle w:val="ListParagraph"/>
+        <w:pStyle w:val="Paragraphedeliste"/>
         <w:numPr>
           <w:ilvl w:val="0"/>
           <w:numId w:val="5"/>
@@ -733,6 +778,7 @@
       <w:r>
         <w:rPr>
           <w:noProof/>
+          <w:lang w:eastAsia="fr-FR"/>
         </w:rPr>
         <w:drawing>
           <wp:inline distT="0" distB="0" distL="0" distR="0" wp14:anchorId="74835E5F" wp14:editId="079ED34C">
@@ -773,20 +819,33 @@
     </w:p>
     <w:p>
       <w:pPr>
-        <w:pStyle w:val="Caption"/>
+        <w:pStyle w:val="Lgende"/>
         <w:jc w:val="center"/>
       </w:pPr>
       <w:r>
         <w:t xml:space="preserve">Figure </w:t>
       </w:r>
-      <w:fldSimple w:instr=" SEQ Figure \* ARABIC ">
-        <w:r>
-          <w:rPr>
-            <w:noProof/>
-          </w:rPr>
-          <w:t>3</w:t>
-        </w:r>
-      </w:fldSimple>
+      <w:r>
+        <w:fldChar w:fldCharType="begin"/>
+      </w:r>
+      <w:r>
+        <w:instrText xml:space="preserve"> SEQ Figure \* ARABIC </w:instrText>
+      </w:r>
+      <w:r>
+        <w:fldChar w:fldCharType="separate"/>
+      </w:r>
+      <w:r>
+        <w:rPr>
+          <w:noProof/>
+        </w:rPr>
+        <w:t>3</w:t>
+      </w:r>
+      <w:r>
+        <w:rPr>
+          <w:noProof/>
+        </w:rPr>
+        <w:fldChar w:fldCharType="end"/>
+      </w:r>
       <w:r>
         <w:t>: Zoom sur 20 ans pour mieux voir le modèle issus des moindres carrés basiques et les observations</w:t>
       </w:r>
@@ -799,6 +858,7 @@
       <w:r>
         <w:rPr>
           <w:noProof/>
+          <w:lang w:eastAsia="fr-FR"/>
         </w:rPr>
         <w:lastRenderedPageBreak/>
         <w:drawing>
@@ -862,20 +922,12 @@
         <w:jc w:val="both"/>
       </w:pPr>
       <w:r>
-        <w:t xml:space="preserve">Var </w:t>
-      </w:r>
-      <w:proofErr w:type="spellStart"/>
-      <w:r>
-        <w:t>covar</w:t>
-      </w:r>
-      <w:proofErr w:type="spellEnd"/>
-      <w:r>
-        <w:t xml:space="preserve"> paramètre</w:t>
-      </w:r>
-    </w:p>
-    <w:p>
-      <w:pPr>
-        <w:pStyle w:val="ListParagraph"/>
+        <w:t>Var covar paramètre</w:t>
+      </w:r>
+    </w:p>
+    <w:p>
+      <w:pPr>
+        <w:pStyle w:val="Paragraphedeliste"/>
         <w:numPr>
           <w:ilvl w:val="0"/>
           <w:numId w:val="5"/>
@@ -947,40 +999,27 @@
         <w:jc w:val="both"/>
       </w:pPr>
       <w:r>
-        <w:t xml:space="preserve">Var </w:t>
-      </w:r>
-      <w:proofErr w:type="spellStart"/>
-      <w:r>
-        <w:t>covar</w:t>
-      </w:r>
-      <w:proofErr w:type="spellEnd"/>
-      <w:r>
-        <w:t xml:space="preserve"> paramètre</w:t>
-      </w:r>
-    </w:p>
-    <w:p>
-      <w:pPr>
-        <w:spacing w:before="240" w:after="0"/>
-        <w:jc w:val="both"/>
-      </w:pPr>
-    </w:p>
-    <w:p>
-      <w:pPr>
-        <w:spacing w:before="240" w:after="0"/>
-        <w:jc w:val="both"/>
-      </w:pPr>
-      <w:proofErr w:type="spellStart"/>
-      <w:r>
-        <w:t>Amelioration</w:t>
-      </w:r>
-      <w:proofErr w:type="spellEnd"/>
-      <w:r>
-        <w:t xml:space="preserve"> par rapport MC normal</w:t>
-      </w:r>
-    </w:p>
-    <w:p>
-      <w:pPr>
-        <w:pStyle w:val="ListParagraph"/>
+        <w:t>Var covar paramètre</w:t>
+      </w:r>
+    </w:p>
+    <w:p>
+      <w:pPr>
+        <w:spacing w:before="240" w:after="0"/>
+        <w:jc w:val="both"/>
+      </w:pPr>
+    </w:p>
+    <w:p>
+      <w:pPr>
+        <w:spacing w:before="240" w:after="0"/>
+        <w:jc w:val="both"/>
+      </w:pPr>
+      <w:r>
+        <w:t>Amelioration par rapport MC normal</w:t>
+      </w:r>
+    </w:p>
+    <w:p>
+      <w:pPr>
+        <w:pStyle w:val="Paragraphedeliste"/>
         <w:spacing w:before="240" w:after="0"/>
         <w:ind w:left="1440"/>
         <w:jc w:val="both"/>
@@ -988,7 +1027,7 @@
     </w:p>
     <w:p>
       <w:pPr>
-        <w:pStyle w:val="ListParagraph"/>
+        <w:pStyle w:val="Paragraphedeliste"/>
         <w:numPr>
           <w:ilvl w:val="0"/>
           <w:numId w:val="1"/>
@@ -1002,7 +1041,7 @@
     </w:p>
     <w:p>
       <w:pPr>
-        <w:pStyle w:val="ListParagraph"/>
+        <w:pStyle w:val="Paragraphedeliste"/>
         <w:numPr>
           <w:ilvl w:val="0"/>
           <w:numId w:val="3"/>
@@ -1027,21 +1066,8 @@
       <w:r>
         <w:t xml:space="preserve">optimisation </w:t>
       </w:r>
-      <w:proofErr w:type="spellStart"/>
-      <w:r>
-        <w:t>Random</w:t>
-      </w:r>
-      <w:proofErr w:type="spellEnd"/>
-      <w:r>
-        <w:t xml:space="preserve"> </w:t>
-      </w:r>
-      <w:proofErr w:type="spellStart"/>
-      <w:r>
-        <w:t>sample</w:t>
-      </w:r>
-      <w:proofErr w:type="spellEnd"/>
-      <w:r>
-        <w:t xml:space="preserve"> consensus</w:t>
+      <w:r>
+        <w:t>Random sample consensus</w:t>
       </w:r>
       <w:r>
         <w:t xml:space="preserve"> (RANSAC) est une méthode d’optimisation se basant sur la méthode des moindres carrés appliqués à un ensemble de points tiré aléatoirement.  Ensuite, on évalue ce modèle en fonction du nombre de points de l’ensemble total correspondant à ce modèle à un seuil près. Le modèle correspondant au plus de points possibles est alors sélectionné.</w:t>
@@ -1052,18 +1078,13 @@
         <w:spacing w:before="240" w:after="0"/>
         <w:jc w:val="both"/>
       </w:pPr>
-      <w:proofErr w:type="gramStart"/>
-      <w:r>
-        <w:t>Paramètres</w:t>
-      </w:r>
-      <w:proofErr w:type="gramEnd"/>
-      <w:r>
-        <w:t> :</w:t>
-      </w:r>
-    </w:p>
-    <w:p>
-      <w:pPr>
-        <w:pStyle w:val="ListParagraph"/>
+      <w:r>
+        <w:t>Paramètres :</w:t>
+      </w:r>
+    </w:p>
+    <w:p>
+      <w:pPr>
+        <w:pStyle w:val="Paragraphedeliste"/>
         <w:numPr>
           <w:ilvl w:val="0"/>
           <w:numId w:val="7"/>
@@ -1104,7 +1125,7 @@
     </w:p>
     <w:p>
       <w:pPr>
-        <w:pStyle w:val="ListParagraph"/>
+        <w:pStyle w:val="Paragraphedeliste"/>
         <w:numPr>
           <w:ilvl w:val="0"/>
           <w:numId w:val="6"/>
@@ -1133,7 +1154,7 @@
     </w:p>
     <w:p>
       <w:pPr>
-        <w:pStyle w:val="ListParagraph"/>
+        <w:pStyle w:val="Paragraphedeliste"/>
         <w:numPr>
           <w:ilvl w:val="0"/>
           <w:numId w:val="6"/>
@@ -1195,7 +1216,7 @@
     </w:p>
     <w:p>
       <w:pPr>
-        <w:pStyle w:val="ListParagraph"/>
+        <w:pStyle w:val="Paragraphedeliste"/>
         <w:numPr>
           <w:ilvl w:val="0"/>
           <w:numId w:val="6"/>
@@ -1221,14 +1242,14 @@
     </w:p>
     <w:p>
       <w:pPr>
-        <w:pStyle w:val="ListParagraph"/>
+        <w:pStyle w:val="Paragraphedeliste"/>
         <w:spacing w:before="240"/>
         <w:jc w:val="both"/>
       </w:pPr>
     </w:p>
     <w:p>
       <w:pPr>
-        <w:pStyle w:val="ListParagraph"/>
+        <w:pStyle w:val="Paragraphedeliste"/>
         <w:numPr>
           <w:ilvl w:val="0"/>
           <w:numId w:val="3"/>
@@ -1252,7 +1273,7 @@
     </w:p>
     <w:p>
       <w:pPr>
-        <w:pStyle w:val="ListParagraph"/>
+        <w:pStyle w:val="Paragraphedeliste"/>
         <w:spacing w:before="240" w:after="0"/>
         <w:ind w:left="1440"/>
         <w:jc w:val="both"/>
@@ -1263,7 +1284,7 @@
     </w:p>
     <w:p>
       <w:pPr>
-        <w:pStyle w:val="ListParagraph"/>
+        <w:pStyle w:val="Paragraphedeliste"/>
         <w:spacing w:before="240" w:after="0"/>
         <w:ind w:left="1440"/>
         <w:jc w:val="both"/>
@@ -1274,7 +1295,7 @@
     </w:p>
     <w:p>
       <w:pPr>
-        <w:pStyle w:val="ListParagraph"/>
+        <w:pStyle w:val="Paragraphedeliste"/>
         <w:spacing w:before="240" w:after="0"/>
         <w:ind w:left="1440"/>
         <w:jc w:val="both"/>
@@ -1285,32 +1306,24 @@
     </w:p>
     <w:p>
       <w:pPr>
-        <w:pStyle w:val="ListParagraph"/>
+        <w:pStyle w:val="Paragraphedeliste"/>
         <w:spacing w:before="240" w:after="0"/>
         <w:ind w:left="1440"/>
         <w:jc w:val="both"/>
       </w:pPr>
       <w:r>
-        <w:t xml:space="preserve">Var </w:t>
-      </w:r>
-      <w:proofErr w:type="spellStart"/>
-      <w:r>
-        <w:t>covar</w:t>
-      </w:r>
-      <w:proofErr w:type="spellEnd"/>
-      <w:r>
-        <w:t xml:space="preserve"> paramètre</w:t>
-      </w:r>
-    </w:p>
-    <w:p>
-      <w:pPr>
-        <w:spacing w:before="240" w:after="0"/>
-        <w:jc w:val="both"/>
-      </w:pPr>
-    </w:p>
-    <w:p>
-      <w:pPr>
-        <w:pStyle w:val="ListParagraph"/>
+        <w:t>Var covar paramètre</w:t>
+      </w:r>
+    </w:p>
+    <w:p>
+      <w:pPr>
+        <w:spacing w:before="240" w:after="0"/>
+        <w:jc w:val="both"/>
+      </w:pPr>
+    </w:p>
+    <w:p>
+      <w:pPr>
+        <w:pStyle w:val="Paragraphedeliste"/>
         <w:numPr>
           <w:ilvl w:val="0"/>
           <w:numId w:val="1"/>
@@ -1324,7 +1337,7 @@
     </w:p>
     <w:p>
       <w:pPr>
-        <w:pStyle w:val="ListParagraph"/>
+        <w:pStyle w:val="Paragraphedeliste"/>
         <w:numPr>
           <w:ilvl w:val="0"/>
           <w:numId w:val="1"/>
@@ -1384,7 +1397,7 @@
     <w:sdtContent>
       <w:p>
         <w:pPr>
-          <w:pStyle w:val="Footer"/>
+          <w:pStyle w:val="Pieddepage"/>
           <w:jc w:val="right"/>
         </w:pPr>
         <w:r>
@@ -1410,7 +1423,7 @@
   </w:sdt>
   <w:p>
     <w:pPr>
-      <w:pStyle w:val="Footer"/>
+      <w:pStyle w:val="Pieddepage"/>
     </w:pPr>
   </w:p>
 </w:ftr>
@@ -2556,12 +2569,13 @@
     <w:name w:val="Normal"/>
     <w:qFormat/>
   </w:style>
-  <w:style w:type="character" w:default="1" w:styleId="DefaultParagraphFont">
+  <w:style w:type="character" w:default="1" w:styleId="Policepardfaut">
     <w:name w:val="Default Paragraph Font"/>
     <w:uiPriority w:val="1"/>
+    <w:semiHidden/>
     <w:unhideWhenUsed/>
   </w:style>
-  <w:style w:type="table" w:default="1" w:styleId="TableNormal">
+  <w:style w:type="table" w:default="1" w:styleId="TableauNormal">
     <w:name w:val="Normal Table"/>
     <w:uiPriority w:val="99"/>
     <w:semiHidden/>
@@ -2576,13 +2590,13 @@
       </w:tblCellMar>
     </w:tblPr>
   </w:style>
-  <w:style w:type="numbering" w:default="1" w:styleId="NoList">
+  <w:style w:type="numbering" w:default="1" w:styleId="Aucuneliste">
     <w:name w:val="No List"/>
     <w:uiPriority w:val="99"/>
     <w:semiHidden/>
     <w:unhideWhenUsed/>
   </w:style>
-  <w:style w:type="paragraph" w:styleId="ListParagraph">
+  <w:style w:type="paragraph" w:styleId="Paragraphedeliste">
     <w:name w:val="List Paragraph"/>
     <w:basedOn w:val="Normal"/>
     <w:uiPriority w:val="34"/>
@@ -2593,10 +2607,10 @@
       <w:contextualSpacing/>
     </w:pPr>
   </w:style>
-  <w:style w:type="paragraph" w:styleId="Header">
+  <w:style w:type="paragraph" w:styleId="En-tte">
     <w:name w:val="header"/>
     <w:basedOn w:val="Normal"/>
-    <w:link w:val="HeaderChar"/>
+    <w:link w:val="En-tteCar"/>
     <w:uiPriority w:val="99"/>
     <w:unhideWhenUsed/>
     <w:rsid w:val="00E32138"/>
@@ -2608,17 +2622,17 @@
       <w:spacing w:after="0" w:line="240" w:lineRule="auto"/>
     </w:pPr>
   </w:style>
-  <w:style w:type="character" w:customStyle="1" w:styleId="HeaderChar">
-    <w:name w:val="Header Char"/>
-    <w:basedOn w:val="DefaultParagraphFont"/>
-    <w:link w:val="Header"/>
+  <w:style w:type="character" w:customStyle="1" w:styleId="En-tteCar">
+    <w:name w:val="En-tête Car"/>
+    <w:basedOn w:val="Policepardfaut"/>
+    <w:link w:val="En-tte"/>
     <w:uiPriority w:val="99"/>
     <w:rsid w:val="00E32138"/>
   </w:style>
-  <w:style w:type="paragraph" w:styleId="Footer">
+  <w:style w:type="paragraph" w:styleId="Pieddepage">
     <w:name w:val="footer"/>
     <w:basedOn w:val="Normal"/>
-    <w:link w:val="FooterChar"/>
+    <w:link w:val="PieddepageCar"/>
     <w:uiPriority w:val="99"/>
     <w:unhideWhenUsed/>
     <w:rsid w:val="00E32138"/>
@@ -2630,14 +2644,14 @@
       <w:spacing w:after="0" w:line="240" w:lineRule="auto"/>
     </w:pPr>
   </w:style>
-  <w:style w:type="character" w:customStyle="1" w:styleId="FooterChar">
-    <w:name w:val="Footer Char"/>
-    <w:basedOn w:val="DefaultParagraphFont"/>
-    <w:link w:val="Footer"/>
+  <w:style w:type="character" w:customStyle="1" w:styleId="PieddepageCar">
+    <w:name w:val="Pied de page Car"/>
+    <w:basedOn w:val="Policepardfaut"/>
+    <w:link w:val="Pieddepage"/>
     <w:uiPriority w:val="99"/>
     <w:rsid w:val="00E32138"/>
   </w:style>
-  <w:style w:type="paragraph" w:styleId="Caption">
+  <w:style w:type="paragraph" w:styleId="Lgende">
     <w:name w:val="caption"/>
     <w:basedOn w:val="Normal"/>
     <w:next w:val="Normal"/>

</xml_diff>

<commit_message>
présentation des données et du modèle
</commit_message>
<xml_diff>
--- a/Rapport.docx
+++ b/Rapport.docx
@@ -184,12 +184,21 @@
           <w:szCs w:val="52"/>
         </w:rPr>
       </w:pPr>
+      <w:proofErr w:type="gramStart"/>
       <w:r>
         <w:rPr>
           <w:sz w:val="52"/>
           <w:szCs w:val="52"/>
         </w:rPr>
-        <w:t>à Oxford entre 1853 et 2003</w:t>
+        <w:t>à</w:t>
+      </w:r>
+      <w:proofErr w:type="gramEnd"/>
+      <w:r>
+        <w:rPr>
+          <w:sz w:val="52"/>
+          <w:szCs w:val="52"/>
+        </w:rPr>
+        <w:t xml:space="preserve"> Oxford entre 1853 et 2003</w:t>
       </w:r>
     </w:p>
     <w:p>
@@ -300,20 +309,54 @@
           <w:szCs w:val="32"/>
         </w:rPr>
       </w:pPr>
+      <w:proofErr w:type="spellStart"/>
       <w:r>
         <w:rPr>
           <w:sz w:val="32"/>
           <w:szCs w:val="32"/>
         </w:rPr>
-        <w:t>Mannaïg L’Har</w:t>
-      </w:r>
+        <w:t>Mannaïg</w:t>
+      </w:r>
+      <w:proofErr w:type="spellEnd"/>
       <w:r>
         <w:rPr>
           <w:sz w:val="32"/>
           <w:szCs w:val="32"/>
         </w:rPr>
-        <w:t>idon et Iris de Gelis</w:t>
-      </w:r>
+        <w:t xml:space="preserve"> L’</w:t>
+      </w:r>
+      <w:proofErr w:type="spellStart"/>
+      <w:r>
+        <w:rPr>
+          <w:sz w:val="32"/>
+          <w:szCs w:val="32"/>
+        </w:rPr>
+        <w:t>Har</w:t>
+      </w:r>
+      <w:r>
+        <w:rPr>
+          <w:sz w:val="32"/>
+          <w:szCs w:val="32"/>
+        </w:rPr>
+        <w:t>idon</w:t>
+      </w:r>
+      <w:proofErr w:type="spellEnd"/>
+      <w:r>
+        <w:rPr>
+          <w:sz w:val="32"/>
+          <w:szCs w:val="32"/>
+        </w:rPr>
+        <w:t xml:space="preserve"> et Iris de </w:t>
+      </w:r>
+      <w:proofErr w:type="spellStart"/>
+      <w:r>
+        <w:rPr>
+          <w:sz w:val="32"/>
+          <w:szCs w:val="32"/>
+        </w:rPr>
+        <w:t>Gelis</w:t>
+      </w:r>
+      <w:proofErr w:type="spellEnd"/>
     </w:p>
     <w:p>
       <w:pPr>
@@ -342,6 +385,12 @@
     </w:p>
     <w:p>
       <w:pPr>
+        <w:spacing w:before="240" w:after="0"/>
+        <w:jc w:val="both"/>
+      </w:pPr>
+    </w:p>
+    <w:p>
+      <w:pPr>
         <w:pStyle w:val="Paragraphedeliste"/>
         <w:numPr>
           <w:ilvl w:val="0"/>
@@ -356,11 +405,8 @@
     </w:p>
     <w:p>
       <w:pPr>
-        <w:pStyle w:val="Paragraphedeliste"/>
-        <w:keepNext/>
-        <w:spacing w:before="240" w:after="0"/>
-        <w:ind w:left="1440"/>
-        <w:jc w:val="center"/>
+        <w:spacing w:before="240" w:after="0"/>
+        <w:jc w:val="both"/>
       </w:pPr>
       <w:r>
         <w:rPr>
@@ -368,10 +414,26 @@
           <w:lang w:eastAsia="fr-FR"/>
         </w:rPr>
         <w:drawing>
-          <wp:inline distT="0" distB="0" distL="0" distR="0" wp14:anchorId="302032FA" wp14:editId="4FEBDDA9">
-            <wp:extent cx="4903317" cy="3531405"/>
-            <wp:effectExtent l="0" t="0" r="0" b="0"/>
-            <wp:docPr id="1" name="Picture 1"/>
+          <wp:anchor distT="0" distB="0" distL="114300" distR="114300" simplePos="0" relativeHeight="251659264" behindDoc="1" locked="0" layoutInCell="1" allowOverlap="1">
+            <wp:simplePos x="0" y="0"/>
+            <wp:positionH relativeFrom="margin">
+              <wp:posOffset>2880995</wp:posOffset>
+            </wp:positionH>
+            <wp:positionV relativeFrom="paragraph">
+              <wp:posOffset>996197</wp:posOffset>
+            </wp:positionV>
+            <wp:extent cx="2879725" cy="2028825"/>
+            <wp:effectExtent l="0" t="0" r="0" b="9525"/>
+            <wp:wrapTight wrapText="bothSides">
+              <wp:wrapPolygon edited="0">
+                <wp:start x="0" y="0"/>
+                <wp:lineTo x="0" y="21499"/>
+                <wp:lineTo x="21433" y="21499"/>
+                <wp:lineTo x="21433" y="0"/>
+                <wp:lineTo x="0" y="0"/>
+              </wp:wrapPolygon>
+            </wp:wrapTight>
+            <wp:docPr id="4" name="Image 4"/>
             <wp:cNvGraphicFramePr>
               <a:graphicFrameLocks xmlns:a="http://schemas.openxmlformats.org/drawingml/2006/main" noChangeAspect="1"/>
             </wp:cNvGraphicFramePr>
@@ -379,11 +441,17 @@
               <a:graphicData uri="http://schemas.openxmlformats.org/drawingml/2006/picture">
                 <pic:pic xmlns:pic="http://schemas.openxmlformats.org/drawingml/2006/picture">
                   <pic:nvPicPr>
-                    <pic:cNvPr id="1" name=""/>
+                    <pic:cNvPr id="4" name="graphes_obs_150ans.png"/>
                     <pic:cNvPicPr/>
                   </pic:nvPicPr>
                   <pic:blipFill>
-                    <a:blip r:embed="rId9"/>
+                    <a:blip r:embed="rId9">
+                      <a:extLst>
+                        <a:ext uri="{28A0092B-C50C-407E-A947-70E740481C1C}">
+                          <a14:useLocalDpi xmlns:a14="http://schemas.microsoft.com/office/drawing/2010/main" val="0"/>
+                        </a:ext>
+                      </a:extLst>
+                    </a:blip>
                     <a:stretch>
                       <a:fillRect/>
                     </a:stretch>
@@ -391,7 +459,7 @@
                   <pic:spPr>
                     <a:xfrm>
                       <a:off x="0" y="0"/>
-                      <a:ext cx="4903317" cy="3531405"/>
+                      <a:ext cx="2879725" cy="2028825"/>
                     </a:xfrm>
                     <a:prstGeom prst="rect">
                       <a:avLst/>
@@ -400,56 +468,239 @@
                 </pic:pic>
               </a:graphicData>
             </a:graphic>
-          </wp:inline>
+            <wp14:sizeRelH relativeFrom="page">
+              <wp14:pctWidth>0</wp14:pctWidth>
+            </wp14:sizeRelH>
+            <wp14:sizeRelV relativeFrom="page">
+              <wp14:pctHeight>0</wp14:pctHeight>
+            </wp14:sizeRelV>
+          </wp:anchor>
         </w:drawing>
       </w:r>
-    </w:p>
-    <w:p>
-      <w:pPr>
-        <w:pStyle w:val="Lgende"/>
+      <w:r>
+        <w:t xml:space="preserve">Au tout départ nous avions pensé travailler sur des données pluviométriques. En recherchant sur internet, nous sommes tombés sur des données libres d’accès et gratuites fournies par le gouvernement britannique sur le site suivant : </w:t>
+      </w:r>
+      <w:hyperlink r:id="rId10" w:history="1">
+        <w:r>
+          <w:rPr>
+            <w:rStyle w:val="Lienhypertexte"/>
+          </w:rPr>
+          <w:t>https://data.gov.uk/dataset/historic-monthly-meteorological-station-data</w:t>
+        </w:r>
+      </w:hyperlink>
+      <w:r>
+        <w:t xml:space="preserve">. Le choix de la ville </w:t>
+      </w:r>
+      <w:proofErr w:type="gramStart"/>
+      <w:r>
+        <w:t>de Oxford</w:t>
+      </w:r>
+      <w:proofErr w:type="gramEnd"/>
+      <w:r>
+        <w:t xml:space="preserve"> a été arbitraire : une autre des villes présente sur le site aurait pu être choisie. </w:t>
+      </w:r>
+    </w:p>
+    <w:p>
+      <w:pPr>
+        <w:spacing w:before="240" w:after="0"/>
+        <w:jc w:val="both"/>
+      </w:pPr>
+      <w:r>
+        <w:rPr>
+          <w:noProof/>
+        </w:rPr>
+        <mc:AlternateContent>
+          <mc:Choice Requires="wps">
+            <w:drawing>
+              <wp:anchor distT="0" distB="0" distL="114300" distR="114300" simplePos="0" relativeHeight="251662336" behindDoc="1" locked="0" layoutInCell="1" allowOverlap="1" wp14:anchorId="41E14732" wp14:editId="7A751DD4">
+                <wp:simplePos x="0" y="0"/>
+                <wp:positionH relativeFrom="column">
+                  <wp:posOffset>2884805</wp:posOffset>
+                </wp:positionH>
+                <wp:positionV relativeFrom="paragraph">
+                  <wp:posOffset>2050444</wp:posOffset>
+                </wp:positionV>
+                <wp:extent cx="2997835" cy="297180"/>
+                <wp:effectExtent l="0" t="0" r="0" b="7620"/>
+                <wp:wrapTight wrapText="bothSides">
+                  <wp:wrapPolygon edited="0">
+                    <wp:start x="0" y="0"/>
+                    <wp:lineTo x="0" y="20769"/>
+                    <wp:lineTo x="21412" y="20769"/>
+                    <wp:lineTo x="21412" y="0"/>
+                    <wp:lineTo x="0" y="0"/>
+                  </wp:wrapPolygon>
+                </wp:wrapTight>
+                <wp:docPr id="1" name="Zone de texte 1"/>
+                <wp:cNvGraphicFramePr/>
+                <a:graphic xmlns:a="http://schemas.openxmlformats.org/drawingml/2006/main">
+                  <a:graphicData uri="http://schemas.microsoft.com/office/word/2010/wordprocessingShape">
+                    <wps:wsp>
+                      <wps:cNvSpPr txBox="1"/>
+                      <wps:spPr>
+                        <a:xfrm>
+                          <a:off x="0" y="0"/>
+                          <a:ext cx="2997835" cy="297180"/>
+                        </a:xfrm>
+                        <a:prstGeom prst="rect">
+                          <a:avLst/>
+                        </a:prstGeom>
+                        <a:solidFill>
+                          <a:prstClr val="white"/>
+                        </a:solidFill>
+                        <a:ln>
+                          <a:noFill/>
+                        </a:ln>
+                        <a:effectLst/>
+                      </wps:spPr>
+                      <wps:txbx>
+                        <w:txbxContent>
+                          <w:p>
+                            <w:pPr>
+                              <w:pStyle w:val="Lgende"/>
+                              <w:jc w:val="center"/>
+                              <w:rPr>
+                                <w:noProof/>
+                              </w:rPr>
+                            </w:pPr>
+                            <w:r>
+                              <w:t xml:space="preserve">Figure </w:t>
+                            </w:r>
+                            <w:fldSimple w:instr=" SEQ Figure \* ARABIC ">
+                              <w:r>
+                                <w:rPr>
+                                  <w:noProof/>
+                                </w:rPr>
+                                <w:t>1</w:t>
+                              </w:r>
+                            </w:fldSimple>
+                            <w:r>
+                              <w:t xml:space="preserve">: </w:t>
+                            </w:r>
+                            <w:r>
+                              <w:t>Données sur les températures maximales à Oxford entre 1853 et 2003, soit sur 150 ans à raison d'un point par mois</w:t>
+                            </w:r>
+                          </w:p>
+                        </w:txbxContent>
+                      </wps:txbx>
+                      <wps:bodyPr rot="0" spcFirstLastPara="0" vertOverflow="overflow" horzOverflow="overflow" vert="horz" wrap="square" lIns="0" tIns="0" rIns="0" bIns="0" numCol="1" spcCol="0" rtlCol="0" fromWordArt="0" anchor="t" anchorCtr="0" forceAA="0" compatLnSpc="1">
+                        <a:prstTxWarp prst="textNoShape">
+                          <a:avLst/>
+                        </a:prstTxWarp>
+                        <a:noAutofit/>
+                      </wps:bodyPr>
+                    </wps:wsp>
+                  </a:graphicData>
+                </a:graphic>
+                <wp14:sizeRelH relativeFrom="margin">
+                  <wp14:pctWidth>0</wp14:pctWidth>
+                </wp14:sizeRelH>
+                <wp14:sizeRelV relativeFrom="margin">
+                  <wp14:pctHeight>0</wp14:pctHeight>
+                </wp14:sizeRelV>
+              </wp:anchor>
+            </w:drawing>
+          </mc:Choice>
+          <mc:Fallback>
+            <w:pict>
+              <v:shapetype w14:anchorId="41E14732" id="_x0000_t202" coordsize="21600,21600" o:spt="202" path="m,l,21600r21600,l21600,xe">
+                <v:stroke joinstyle="miter"/>
+                <v:path gradientshapeok="t" o:connecttype="rect"/>
+              </v:shapetype>
+              <v:shape id="Zone de texte 1" o:spid="_x0000_s1026" type="#_x0000_t202" style="position:absolute;left:0;text-align:left;margin-left:227.15pt;margin-top:161.45pt;width:236.05pt;height:23.4pt;z-index:-251654144;visibility:visible;mso-wrap-style:square;mso-width-percent:0;mso-height-percent:0;mso-wrap-distance-left:9pt;mso-wrap-distance-top:0;mso-wrap-distance-right:9pt;mso-wrap-distance-bottom:0;mso-position-horizontal:absolute;mso-position-horizontal-relative:text;mso-position-vertical:absolute;mso-position-vertical-relative:text;mso-width-percent:0;mso-height-percent:0;mso-width-relative:margin;mso-height-relative:margin;v-text-anchor:top" o:gfxdata="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" stroked="f">
+                <v:textbox inset="0,0,0,0">
+                  <w:txbxContent>
+                    <w:p>
+                      <w:pPr>
+                        <w:pStyle w:val="Lgende"/>
+                        <w:jc w:val="center"/>
+                        <w:rPr>
+                          <w:noProof/>
+                        </w:rPr>
+                      </w:pPr>
+                      <w:r>
+                        <w:t xml:space="preserve">Figure </w:t>
+                      </w:r>
+                      <w:fldSimple w:instr=" SEQ Figure \* ARABIC ">
+                        <w:r>
+                          <w:rPr>
+                            <w:noProof/>
+                          </w:rPr>
+                          <w:t>1</w:t>
+                        </w:r>
+                      </w:fldSimple>
+                      <w:r>
+                        <w:t xml:space="preserve">: </w:t>
+                      </w:r>
+                      <w:r>
+                        <w:t>Données sur les températures maximales à Oxford entre 1853 et 2003, soit sur 150 ans à raison d'un point par mois</w:t>
+                      </w:r>
+                    </w:p>
+                  </w:txbxContent>
+                </v:textbox>
+                <w10:wrap type="tight"/>
+              </v:shape>
+            </w:pict>
+          </mc:Fallback>
+        </mc:AlternateContent>
+      </w:r>
+      <w:r>
+        <w:t xml:space="preserve">Cependant, lorsque nous avons regardé le graphe pluviométrique de Oxford, nous nous sommes rendues compte qu’il serait quasiment impossible d’en tirer un modèle étant donné </w:t>
+      </w:r>
+      <w:r>
+        <w:t>que le taux de précipitation en</w:t>
+      </w:r>
+      <w:r>
+        <w:t xml:space="preserve"> Angleterre</w:t>
+      </w:r>
+      <w:r>
+        <w:t xml:space="preserve"> varie très peu voir pas entre les saisons</w:t>
+      </w:r>
+      <w:r>
+        <w:t xml:space="preserve">. Le fichier proposant d’autres observations météorologiques, nous avons donc décidé de </w:t>
+      </w:r>
+      <w:r>
+        <w:t>conserver</w:t>
+      </w:r>
+      <w:r>
+        <w:t xml:space="preserve"> ce fichier répertoriant les données météorologiques de la ville d’Oxford de 1853 à 2003, mais d’étudier les températures maximales.</w:t>
+      </w:r>
+    </w:p>
+    <w:p>
+      <w:pPr>
+        <w:spacing w:before="240" w:after="0"/>
+        <w:jc w:val="both"/>
+      </w:pPr>
+      <w:r>
+        <w:t xml:space="preserve">L’intérêt principal de </w:t>
+      </w:r>
+      <w:r>
+        <w:t>ce jeu de données</w:t>
+      </w:r>
+      <w:r>
+        <w:t xml:space="preserve"> est qu’il </w:t>
+      </w:r>
+      <w:r>
+        <w:t xml:space="preserve">propose un total de 1800 valeurs de températures maximales réparties sur </w:t>
+      </w:r>
+      <w:r>
+        <w:t xml:space="preserve">150 années, soit </w:t>
+      </w:r>
+      <w:r>
+        <w:t>une valeur par mois</w:t>
+      </w:r>
+      <w:r>
+        <w:t>.</w:t>
+      </w:r>
+    </w:p>
+    <w:p>
+      <w:pPr>
+        <w:pStyle w:val="Paragraphedeliste"/>
+        <w:keepNext/>
+        <w:spacing w:before="240" w:after="0"/>
+        <w:ind w:left="1440"/>
         <w:jc w:val="center"/>
       </w:pPr>
-      <w:r>
-        <w:t xml:space="preserve">Figure </w:t>
-      </w:r>
-      <w:r>
-        <w:fldChar w:fldCharType="begin"/>
-      </w:r>
-      <w:r>
-        <w:instrText xml:space="preserve"> SEQ Figure \* ARABIC </w:instrText>
-      </w:r>
-      <w:r>
-        <w:fldChar w:fldCharType="separate"/>
-      </w:r>
-      <w:r>
-        <w:rPr>
-          <w:noProof/>
-        </w:rPr>
-        <w:t>1</w:t>
-      </w:r>
-      <w:r>
-        <w:rPr>
-          <w:noProof/>
-        </w:rPr>
-        <w:fldChar w:fldCharType="end"/>
-      </w:r>
-      <w:r>
-        <w:t xml:space="preserve">: Données sur les </w:t>
-      </w:r>
-      <w:r>
-        <w:t>températures maximales</w:t>
-      </w:r>
-      <w:r>
-        <w:t xml:space="preserve"> à Oxford entre 1853 et 2003, soit sur </w:t>
-      </w:r>
-      <w:r>
-        <w:t>1</w:t>
-      </w:r>
-      <w:bookmarkStart w:id="0" w:name="_GoBack"/>
-      <w:bookmarkEnd w:id="0"/>
-      <w:r>
-        <w:t>50 ans à raison d'un point par mois</w:t>
-      </w:r>
     </w:p>
     <w:p>
       <w:pPr>
@@ -467,6 +718,370 @@
     </w:p>
     <w:p>
       <w:pPr>
+        <w:spacing w:before="240" w:after="0"/>
+        <w:jc w:val="both"/>
+      </w:pPr>
+      <w:r>
+        <w:rPr>
+          <w:noProof/>
+        </w:rPr>
+        <mc:AlternateContent>
+          <mc:Choice Requires="wps">
+            <w:drawing>
+              <wp:anchor distT="0" distB="0" distL="114300" distR="114300" simplePos="0" relativeHeight="251664384" behindDoc="0" locked="0" layoutInCell="1" allowOverlap="1" wp14:anchorId="0286EC4D" wp14:editId="0D23FAA7">
+                <wp:simplePos x="0" y="0"/>
+                <wp:positionH relativeFrom="column">
+                  <wp:posOffset>0</wp:posOffset>
+                </wp:positionH>
+                <wp:positionV relativeFrom="paragraph">
+                  <wp:posOffset>2118360</wp:posOffset>
+                </wp:positionV>
+                <wp:extent cx="2879725" cy="635"/>
+                <wp:effectExtent l="0" t="0" r="0" b="0"/>
+                <wp:wrapSquare wrapText="bothSides"/>
+                <wp:docPr id="6" name="Zone de texte 6"/>
+                <wp:cNvGraphicFramePr/>
+                <a:graphic xmlns:a="http://schemas.openxmlformats.org/drawingml/2006/main">
+                  <a:graphicData uri="http://schemas.microsoft.com/office/word/2010/wordprocessingShape">
+                    <wps:wsp>
+                      <wps:cNvSpPr txBox="1"/>
+                      <wps:spPr>
+                        <a:xfrm>
+                          <a:off x="0" y="0"/>
+                          <a:ext cx="2879725" cy="635"/>
+                        </a:xfrm>
+                        <a:prstGeom prst="rect">
+                          <a:avLst/>
+                        </a:prstGeom>
+                        <a:solidFill>
+                          <a:prstClr val="white"/>
+                        </a:solidFill>
+                        <a:ln>
+                          <a:noFill/>
+                        </a:ln>
+                        <a:effectLst/>
+                      </wps:spPr>
+                      <wps:txbx>
+                        <w:txbxContent>
+                          <w:p>
+                            <w:pPr>
+                              <w:pStyle w:val="Lgende"/>
+                              <w:jc w:val="center"/>
+                              <w:rPr>
+                                <w:noProof/>
+                              </w:rPr>
+                            </w:pPr>
+                            <w:r>
+                              <w:t>Figure 2 : Observations et modèle sur 20 années</w:t>
+                            </w:r>
+                          </w:p>
+                        </w:txbxContent>
+                      </wps:txbx>
+                      <wps:bodyPr rot="0" spcFirstLastPara="0" vertOverflow="overflow" horzOverflow="overflow" vert="horz" wrap="square" lIns="0" tIns="0" rIns="0" bIns="0" numCol="1" spcCol="0" rtlCol="0" fromWordArt="0" anchor="t" anchorCtr="0" forceAA="0" compatLnSpc="1">
+                        <a:prstTxWarp prst="textNoShape">
+                          <a:avLst/>
+                        </a:prstTxWarp>
+                        <a:spAutoFit/>
+                      </wps:bodyPr>
+                    </wps:wsp>
+                  </a:graphicData>
+                </a:graphic>
+              </wp:anchor>
+            </w:drawing>
+          </mc:Choice>
+          <mc:Fallback>
+            <w:pict>
+              <v:shape w14:anchorId="0286EC4D" id="Zone de texte 6" o:spid="_x0000_s1027" type="#_x0000_t202" style="position:absolute;left:0;text-align:left;margin-left:0;margin-top:166.8pt;width:226.75pt;height:.05pt;z-index:251664384;visibility:visible;mso-wrap-style:square;mso-wrap-distance-left:9pt;mso-wrap-distance-top:0;mso-wrap-distance-right:9pt;mso-wrap-distance-bottom:0;mso-position-horizontal:absolute;mso-position-horizontal-relative:text;mso-position-vertical:absolute;mso-position-vertical-relative:text;v-text-anchor:top" o:gfxdata="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" stroked="f">
+                <v:textbox style="mso-fit-shape-to-text:t" inset="0,0,0,0">
+                  <w:txbxContent>
+                    <w:p>
+                      <w:pPr>
+                        <w:pStyle w:val="Lgende"/>
+                        <w:jc w:val="center"/>
+                        <w:rPr>
+                          <w:noProof/>
+                        </w:rPr>
+                      </w:pPr>
+                      <w:r>
+                        <w:t>Figure 2 : Observations et modèle sur 20 années</w:t>
+                      </w:r>
+                    </w:p>
+                  </w:txbxContent>
+                </v:textbox>
+                <w10:wrap type="square"/>
+              </v:shape>
+            </w:pict>
+          </mc:Fallback>
+        </mc:AlternateContent>
+      </w:r>
+      <w:r>
+        <w:rPr>
+          <w:noProof/>
+          <w:lang w:eastAsia="fr-FR"/>
+        </w:rPr>
+        <w:drawing>
+          <wp:anchor distT="0" distB="0" distL="114300" distR="114300" simplePos="0" relativeHeight="251660288" behindDoc="0" locked="0" layoutInCell="1" allowOverlap="1">
+            <wp:simplePos x="0" y="0"/>
+            <wp:positionH relativeFrom="margin">
+              <wp:align>left</wp:align>
+            </wp:positionH>
+            <wp:positionV relativeFrom="paragraph">
+              <wp:posOffset>150495</wp:posOffset>
+            </wp:positionV>
+            <wp:extent cx="2880000" cy="1910751"/>
+            <wp:effectExtent l="0" t="0" r="0" b="0"/>
+            <wp:wrapSquare wrapText="bothSides"/>
+            <wp:docPr id="5" name="Image 5"/>
+            <wp:cNvGraphicFramePr>
+              <a:graphicFrameLocks xmlns:a="http://schemas.openxmlformats.org/drawingml/2006/main" noChangeAspect="1"/>
+            </wp:cNvGraphicFramePr>
+            <a:graphic xmlns:a="http://schemas.openxmlformats.org/drawingml/2006/main">
+              <a:graphicData uri="http://schemas.openxmlformats.org/drawingml/2006/picture">
+                <pic:pic xmlns:pic="http://schemas.openxmlformats.org/drawingml/2006/picture">
+                  <pic:nvPicPr>
+                    <pic:cNvPr id="5" name="zoom_obs_modele_20ans.png"/>
+                    <pic:cNvPicPr/>
+                  </pic:nvPicPr>
+                  <pic:blipFill>
+                    <a:blip r:embed="rId11">
+                      <a:extLst>
+                        <a:ext uri="{28A0092B-C50C-407E-A947-70E740481C1C}">
+                          <a14:useLocalDpi xmlns:a14="http://schemas.microsoft.com/office/drawing/2010/main" val="0"/>
+                        </a:ext>
+                      </a:extLst>
+                    </a:blip>
+                    <a:stretch>
+                      <a:fillRect/>
+                    </a:stretch>
+                  </pic:blipFill>
+                  <pic:spPr>
+                    <a:xfrm>
+                      <a:off x="0" y="0"/>
+                      <a:ext cx="2880000" cy="1910751"/>
+                    </a:xfrm>
+                    <a:prstGeom prst="rect">
+                      <a:avLst/>
+                    </a:prstGeom>
+                  </pic:spPr>
+                </pic:pic>
+              </a:graphicData>
+            </a:graphic>
+            <wp14:sizeRelH relativeFrom="margin">
+              <wp14:pctWidth>0</wp14:pctWidth>
+            </wp14:sizeRelH>
+            <wp14:sizeRelV relativeFrom="margin">
+              <wp14:pctHeight>0</wp14:pctHeight>
+            </wp14:sizeRelV>
+          </wp:anchor>
+        </w:drawing>
+      </w:r>
+      <w:r>
+        <w:t>En sélectionnant juste 20 ans de données de façon arbitraire, on remarque que les observations sont périodiques – de période 12 mois soit 1 an – et adoptent un mouvement quasi-</w:t>
+      </w:r>
+      <w:proofErr w:type="spellStart"/>
+      <w:r>
+        <w:t>sinusoidal</w:t>
+      </w:r>
+      <w:proofErr w:type="spellEnd"/>
+      <w:r>
+        <w:t xml:space="preserve">. </w:t>
+      </w:r>
+    </w:p>
+    <w:p>
+      <w:pPr>
+        <w:spacing w:before="240" w:after="0"/>
+        <w:jc w:val="both"/>
+      </w:pPr>
+      <w:r>
+        <w:t xml:space="preserve">Le modèle des observations adopté est donc celui d’un signal </w:t>
+      </w:r>
+      <w:proofErr w:type="spellStart"/>
+      <w:r>
+        <w:t>sinusoidal</w:t>
+      </w:r>
+      <w:proofErr w:type="spellEnd"/>
+      <w:r>
+        <w:t>, soit :</w:t>
+      </w:r>
+    </w:p>
+    <w:p>
+      <w:pPr>
+        <w:spacing w:before="240" w:after="0"/>
+        <w:jc w:val="both"/>
+        <w:rPr>
+          <w:sz w:val="24"/>
+          <w:szCs w:val="24"/>
+        </w:rPr>
+      </w:pPr>
+      <m:oMathPara>
+        <m:oMath>
+          <m:r>
+            <w:rPr>
+              <w:rFonts w:ascii="Cambria Math" w:hAnsi="Cambria Math"/>
+              <w:sz w:val="24"/>
+              <w:szCs w:val="24"/>
+            </w:rPr>
+            <m:t>s(t)</m:t>
+          </m:r>
+          <m:r>
+            <w:rPr>
+              <w:rFonts w:ascii="Cambria Math" w:hAnsi="Cambria Math"/>
+              <w:sz w:val="24"/>
+              <w:szCs w:val="24"/>
+            </w:rPr>
+            <m:t>=A*</m:t>
+          </m:r>
+          <m:func>
+            <m:funcPr>
+              <m:ctrlPr>
+                <w:rPr>
+                  <w:rFonts w:ascii="Cambria Math" w:hAnsi="Cambria Math"/>
+                  <w:sz w:val="24"/>
+                  <w:szCs w:val="24"/>
+                </w:rPr>
+              </m:ctrlPr>
+            </m:funcPr>
+            <m:fName>
+              <m:r>
+                <m:rPr>
+                  <m:sty m:val="p"/>
+                </m:rPr>
+                <w:rPr>
+                  <w:rFonts w:ascii="Cambria Math" w:hAnsi="Cambria Math"/>
+                  <w:sz w:val="24"/>
+                  <w:szCs w:val="24"/>
+                </w:rPr>
+                <m:t>cos</m:t>
+              </m:r>
+              <m:ctrlPr>
+                <w:rPr>
+                  <w:rFonts w:ascii="Cambria Math" w:hAnsi="Cambria Math"/>
+                  <w:i/>
+                  <w:sz w:val="24"/>
+                  <w:szCs w:val="24"/>
+                </w:rPr>
+              </m:ctrlPr>
+            </m:fName>
+            <m:e>
+              <m:d>
+                <m:dPr>
+                  <m:ctrlPr>
+                    <w:rPr>
+                      <w:rFonts w:ascii="Cambria Math" w:hAnsi="Cambria Math"/>
+                      <w:i/>
+                      <w:sz w:val="24"/>
+                      <w:szCs w:val="24"/>
+                    </w:rPr>
+                  </m:ctrlPr>
+                </m:dPr>
+                <m:e>
+                  <m:r>
+                    <w:rPr>
+                      <w:rFonts w:ascii="Cambria Math" w:hAnsi="Cambria Math"/>
+                      <w:sz w:val="24"/>
+                      <w:szCs w:val="24"/>
+                    </w:rPr>
+                    <m:t>ωt+φ</m:t>
+                  </m:r>
+                </m:e>
+              </m:d>
+            </m:e>
+          </m:func>
+          <m:r>
+            <w:rPr>
+              <w:rFonts w:ascii="Cambria Math" w:hAnsi="Cambria Math"/>
+              <w:sz w:val="24"/>
+              <w:szCs w:val="24"/>
+            </w:rPr>
+            <m:t>+cste</m:t>
+          </m:r>
+        </m:oMath>
+      </m:oMathPara>
+    </w:p>
+    <w:p>
+      <w:pPr>
+        <w:spacing w:before="240" w:after="0"/>
+        <w:jc w:val="both"/>
+      </w:pPr>
+      <w:r>
+        <w:t xml:space="preserve">Avec </w:t>
+      </w:r>
+      <m:oMath>
+        <m:r>
+          <w:rPr>
+            <w:rFonts w:ascii="Cambria Math" w:hAnsi="Cambria Math"/>
+          </w:rPr>
+          <m:t>A</m:t>
+        </m:r>
+      </m:oMath>
+      <w:r>
+        <w:t xml:space="preserve"> l’amplitude, </w:t>
+      </w:r>
+      <m:oMath>
+        <m:r>
+          <w:rPr>
+            <w:rFonts w:ascii="Cambria Math" w:hAnsi="Cambria Math"/>
+          </w:rPr>
+          <m:t>ω</m:t>
+        </m:r>
+      </m:oMath>
+      <w:r>
+        <w:t xml:space="preserve">la pulsation, </w:t>
+      </w:r>
+      <m:oMath>
+        <m:r>
+          <w:rPr>
+            <w:rFonts w:ascii="Cambria Math" w:hAnsi="Cambria Math"/>
+          </w:rPr>
+          <m:t>φ</m:t>
+        </m:r>
+      </m:oMath>
+      <w:r>
+        <w:t xml:space="preserve"> la phase, </w:t>
+      </w:r>
+      <m:oMath>
+        <m:r>
+          <w:rPr>
+            <w:rFonts w:ascii="Cambria Math" w:hAnsi="Cambria Math"/>
+          </w:rPr>
+          <m:t>cste</m:t>
+        </m:r>
+      </m:oMath>
+      <w:r>
+        <w:t xml:space="preserve"> une constante et </w:t>
+      </w:r>
+      <m:oMath>
+        <m:r>
+          <w:rPr>
+            <w:rFonts w:ascii="Cambria Math" w:hAnsi="Cambria Math"/>
+          </w:rPr>
+          <m:t>t</m:t>
+        </m:r>
+      </m:oMath>
+      <w:r>
+        <w:t xml:space="preserve"> la variation du temps.</w:t>
+      </w:r>
+    </w:p>
+    <w:p>
+      <w:pPr>
+        <w:spacing w:before="240" w:after="0"/>
+        <w:jc w:val="both"/>
+      </w:pPr>
+    </w:p>
+    <w:p>
+      <w:pPr>
+        <w:spacing w:before="240" w:after="0"/>
+        <w:jc w:val="both"/>
+      </w:pPr>
+    </w:p>
+    <w:p>
+      <w:pPr>
+        <w:spacing w:before="240" w:after="0"/>
+        <w:jc w:val="both"/>
+      </w:pPr>
+    </w:p>
+    <w:p>
+      <w:pPr>
         <w:pStyle w:val="Paragraphedeliste"/>
         <w:numPr>
           <w:ilvl w:val="0"/>
@@ -475,7 +1090,10 @@
         <w:spacing w:before="240" w:after="0"/>
         <w:jc w:val="both"/>
       </w:pPr>
-      <w:r>
+      <w:bookmarkStart w:id="0" w:name="_GoBack"/>
+      <w:bookmarkEnd w:id="0"/>
+      <w:r>
+        <w:lastRenderedPageBreak/>
         <w:t>Conditions initiales</w:t>
       </w:r>
     </w:p>
@@ -635,7 +1253,6 @@
         <w:rPr>
           <w:noProof/>
         </w:rPr>
-        <w:lastRenderedPageBreak/>
         <w:pict>
           <v:shapetype id="_x0000_t75" coordsize="21600,21600" o:spt="75" o:preferrelative="t" path="m@4@5l@4@11@9@11@9@5xe" filled="f" stroked="f">
             <v:stroke joinstyle="miter"/>
@@ -657,7 +1274,7 @@
             <o:lock v:ext="edit" aspectratio="t"/>
           </v:shapetype>
           <v:shape id="_x0000_i1025" type="#_x0000_t75" style="width:365.85pt;height:220.2pt">
-            <v:imagedata r:id="rId10" o:title="VI" croptop="6086f" cropbottom="9836f" cropleft="7118f" cropright="12002f"/>
+            <v:imagedata r:id="rId12" o:title="VI" croptop="6086f" cropbottom="9836f" cropleft="7118f" cropright="12002f"/>
           </v:shape>
         </w:pict>
       </w:r>
@@ -673,27 +1290,14 @@
       <w:r>
         <w:t xml:space="preserve">Figure </w:t>
       </w:r>
-      <w:r>
-        <w:fldChar w:fldCharType="begin"/>
-      </w:r>
-      <w:r>
-        <w:instrText xml:space="preserve"> SEQ Figure \* ARABIC </w:instrText>
-      </w:r>
-      <w:r>
-        <w:fldChar w:fldCharType="separate"/>
-      </w:r>
-      <w:r>
-        <w:rPr>
-          <w:noProof/>
-        </w:rPr>
-        <w:t>2</w:t>
-      </w:r>
-      <w:r>
-        <w:rPr>
-          <w:noProof/>
-        </w:rPr>
-        <w:fldChar w:fldCharType="end"/>
-      </w:r>
+      <w:fldSimple w:instr=" SEQ Figure \* ARABIC ">
+        <w:r>
+          <w:rPr>
+            <w:noProof/>
+          </w:rPr>
+          <w:t>4</w:t>
+        </w:r>
+      </w:fldSimple>
       <w:r>
         <w:t>: Choix des paramètres</w:t>
       </w:r>
@@ -780,6 +1384,7 @@
           <w:noProof/>
           <w:lang w:eastAsia="fr-FR"/>
         </w:rPr>
+        <w:lastRenderedPageBreak/>
         <w:drawing>
           <wp:inline distT="0" distB="0" distL="0" distR="0" wp14:anchorId="74835E5F" wp14:editId="079ED34C">
             <wp:extent cx="4966832" cy="3531405"/>
@@ -796,7 +1401,7 @@
                     <pic:cNvPicPr/>
                   </pic:nvPicPr>
                   <pic:blipFill>
-                    <a:blip r:embed="rId11"/>
+                    <a:blip r:embed="rId13"/>
                     <a:stretch>
                       <a:fillRect/>
                     </a:stretch>
@@ -825,27 +1430,14 @@
       <w:r>
         <w:t xml:space="preserve">Figure </w:t>
       </w:r>
-      <w:r>
-        <w:fldChar w:fldCharType="begin"/>
-      </w:r>
-      <w:r>
-        <w:instrText xml:space="preserve"> SEQ Figure \* ARABIC </w:instrText>
-      </w:r>
-      <w:r>
-        <w:fldChar w:fldCharType="separate"/>
-      </w:r>
-      <w:r>
-        <w:rPr>
-          <w:noProof/>
-        </w:rPr>
-        <w:t>3</w:t>
-      </w:r>
-      <w:r>
-        <w:rPr>
-          <w:noProof/>
-        </w:rPr>
-        <w:fldChar w:fldCharType="end"/>
-      </w:r>
+      <w:fldSimple w:instr=" SEQ Figure \* ARABIC ">
+        <w:r>
+          <w:rPr>
+            <w:noProof/>
+          </w:rPr>
+          <w:t>5</w:t>
+        </w:r>
+      </w:fldSimple>
       <w:r>
         <w:t>: Zoom sur 20 ans pour mieux voir le modèle issus des moindres carrés basiques et les observations</w:t>
       </w:r>
@@ -860,7 +1452,6 @@
           <w:noProof/>
           <w:lang w:eastAsia="fr-FR"/>
         </w:rPr>
-        <w:lastRenderedPageBreak/>
         <w:drawing>
           <wp:inline distT="0" distB="0" distL="0" distR="0" wp14:anchorId="523BE4E6" wp14:editId="674772DE">
             <wp:extent cx="4801694" cy="3353564"/>
@@ -877,7 +1468,7 @@
                     <pic:cNvPicPr/>
                   </pic:nvPicPr>
                   <pic:blipFill>
-                    <a:blip r:embed="rId12"/>
+                    <a:blip r:embed="rId14"/>
                     <a:stretch>
                       <a:fillRect/>
                     </a:stretch>
@@ -922,7 +1513,15 @@
         <w:jc w:val="both"/>
       </w:pPr>
       <w:r>
-        <w:t>Var covar paramètre</w:t>
+        <w:t xml:space="preserve">Var </w:t>
+      </w:r>
+      <w:proofErr w:type="spellStart"/>
+      <w:r>
+        <w:t>covar</w:t>
+      </w:r>
+      <w:proofErr w:type="spellEnd"/>
+      <w:r>
+        <w:t xml:space="preserve"> paramètre</w:t>
       </w:r>
     </w:p>
     <w:p>
@@ -954,6 +1553,7 @@
         <w:jc w:val="both"/>
       </w:pPr>
       <w:r>
+        <w:lastRenderedPageBreak/>
         <w:t>Paramètres obtenus</w:t>
       </w:r>
     </w:p>
@@ -999,22 +1599,35 @@
         <w:jc w:val="both"/>
       </w:pPr>
       <w:r>
-        <w:t>Var covar paramètre</w:t>
-      </w:r>
-    </w:p>
-    <w:p>
-      <w:pPr>
-        <w:spacing w:before="240" w:after="0"/>
-        <w:jc w:val="both"/>
-      </w:pPr>
-    </w:p>
-    <w:p>
-      <w:pPr>
-        <w:spacing w:before="240" w:after="0"/>
-        <w:jc w:val="both"/>
-      </w:pPr>
-      <w:r>
-        <w:t>Amelioration par rapport MC normal</w:t>
+        <w:t xml:space="preserve">Var </w:t>
+      </w:r>
+      <w:proofErr w:type="spellStart"/>
+      <w:r>
+        <w:t>covar</w:t>
+      </w:r>
+      <w:proofErr w:type="spellEnd"/>
+      <w:r>
+        <w:t xml:space="preserve"> paramètre</w:t>
+      </w:r>
+    </w:p>
+    <w:p>
+      <w:pPr>
+        <w:spacing w:before="240" w:after="0"/>
+        <w:jc w:val="both"/>
+      </w:pPr>
+    </w:p>
+    <w:p>
+      <w:pPr>
+        <w:spacing w:before="240" w:after="0"/>
+        <w:jc w:val="both"/>
+      </w:pPr>
+      <w:proofErr w:type="spellStart"/>
+      <w:r>
+        <w:t>Amelioration</w:t>
+      </w:r>
+      <w:proofErr w:type="spellEnd"/>
+      <w:r>
+        <w:t xml:space="preserve"> par rapport MC normal</w:t>
       </w:r>
     </w:p>
     <w:p>
@@ -1060,14 +1673,26 @@
         <w:jc w:val="both"/>
       </w:pPr>
       <w:r>
-        <w:lastRenderedPageBreak/>
         <w:t>La méthode d’</w:t>
       </w:r>
       <w:r>
         <w:t xml:space="preserve">optimisation </w:t>
       </w:r>
-      <w:r>
-        <w:t>Random sample consensus</w:t>
+      <w:proofErr w:type="spellStart"/>
+      <w:r>
+        <w:t>Random</w:t>
+      </w:r>
+      <w:proofErr w:type="spellEnd"/>
+      <w:r>
+        <w:t xml:space="preserve"> </w:t>
+      </w:r>
+      <w:proofErr w:type="spellStart"/>
+      <w:r>
+        <w:t>sample</w:t>
+      </w:r>
+      <w:proofErr w:type="spellEnd"/>
+      <w:r>
+        <w:t xml:space="preserve"> consensus</w:t>
       </w:r>
       <w:r>
         <w:t xml:space="preserve"> (RANSAC) est une méthode d’optimisation se basant sur la méthode des moindres carrés appliqués à un ensemble de points tiré aléatoirement.  Ensuite, on évalue ce modèle en fonction du nombre de points de l’ensemble total correspondant à ce modèle à un seuil près. Le modèle correspondant au plus de points possibles est alors sélectionné.</w:t>
@@ -1078,8 +1703,13 @@
         <w:spacing w:before="240" w:after="0"/>
         <w:jc w:val="both"/>
       </w:pPr>
-      <w:r>
-        <w:t>Paramètres :</w:t>
+      <w:proofErr w:type="gramStart"/>
+      <w:r>
+        <w:t>Paramètres</w:t>
+      </w:r>
+      <w:proofErr w:type="gramEnd"/>
+      <w:r>
+        <w:t> :</w:t>
       </w:r>
     </w:p>
     <w:p>
@@ -1290,6 +1920,7 @@
         <w:jc w:val="both"/>
       </w:pPr>
       <w:r>
+        <w:lastRenderedPageBreak/>
         <w:t>Sigma0_2</w:t>
       </w:r>
     </w:p>
@@ -1312,7 +1943,15 @@
         <w:jc w:val="both"/>
       </w:pPr>
       <w:r>
-        <w:t>Var covar paramètre</w:t>
+        <w:t xml:space="preserve">Var </w:t>
+      </w:r>
+      <w:proofErr w:type="spellStart"/>
+      <w:r>
+        <w:t>covar</w:t>
+      </w:r>
+      <w:proofErr w:type="spellEnd"/>
+      <w:r>
+        <w:t xml:space="preserve"> paramètre</w:t>
       </w:r>
     </w:p>
     <w:p>
@@ -1347,7 +1986,7 @@
       </w:pPr>
     </w:p>
     <w:sectPr>
-      <w:footerReference w:type="default" r:id="rId13"/>
+      <w:footerReference w:type="default" r:id="rId15"/>
       <w:pgSz w:w="11906" w:h="16838"/>
       <w:pgMar w:top="1417" w:right="1417" w:bottom="1417" w:left="1417" w:header="708" w:footer="708" w:gutter="0"/>
       <w:pgNumType w:start="1"/>
@@ -1413,7 +2052,7 @@
           <w:rPr>
             <w:noProof/>
           </w:rPr>
-          <w:t>6</w:t>
+          <w:t>7</w:t>
         </w:r>
         <w:r>
           <w:fldChar w:fldCharType="end"/>
@@ -2670,7 +3309,575 @@
       <w:szCs w:val="18"/>
     </w:rPr>
   </w:style>
+  <w:style w:type="character" w:styleId="Lienhypertexte">
+    <w:name w:val="Hyperlink"/>
+    <w:basedOn w:val="Policepardfaut"/>
+    <w:uiPriority w:val="99"/>
+    <w:unhideWhenUsed/>
+    <w:rsid w:val="004552D5"/>
+    <w:rPr>
+      <w:color w:val="0563C1" w:themeColor="hyperlink"/>
+      <w:u w:val="single"/>
+    </w:rPr>
+  </w:style>
+  <w:style w:type="character" w:styleId="Textedelespacerserv">
+    <w:name w:val="Placeholder Text"/>
+    <w:basedOn w:val="Policepardfaut"/>
+    <w:uiPriority w:val="99"/>
+    <w:semiHidden/>
+    <w:rsid w:val="001B6689"/>
+    <w:rPr>
+      <w:color w:val="808080"/>
+    </w:rPr>
+  </w:style>
 </w:styles>
+</file>
+
+<file path=word/glossary/document.xml><?xml version="1.0" encoding="utf-8"?>
+<w:glossaryDocument xmlns:wpc="http://schemas.microsoft.com/office/word/2010/wordprocessingCanvas" xmlns:mc="http://schemas.openxmlformats.org/markup-compatibility/2006" xmlns:o="urn:schemas-microsoft-com:office:office" xmlns:r="http://schemas.openxmlformats.org/officeDocument/2006/relationships" xmlns:m="http://schemas.openxmlformats.org/officeDocument/2006/math" xmlns:v="urn:schemas-microsoft-com:vml" xmlns:wp14="http://schemas.microsoft.com/office/word/2010/wordprocessingDrawing" xmlns:wp="http://schemas.openxmlformats.org/drawingml/2006/wordprocessingDrawing" xmlns:w10="urn:schemas-microsoft-com:office:word" xmlns:w="http://schemas.openxmlformats.org/wordprocessingml/2006/main" xmlns:w14="http://schemas.microsoft.com/office/word/2010/wordml" xmlns:w15="http://schemas.microsoft.com/office/word/2012/wordml" xmlns:wpg="http://schemas.microsoft.com/office/word/2010/wordprocessingGroup" xmlns:wpi="http://schemas.microsoft.com/office/word/2010/wordprocessingInk" xmlns:wne="http://schemas.microsoft.com/office/word/2006/wordml" xmlns:wps="http://schemas.microsoft.com/office/word/2010/wordprocessingShape" mc:Ignorable="w14 w15 wp14"/>
+</file>
+
+<file path=word/glossary/fontTable.xml><?xml version="1.0" encoding="utf-8"?>
+<w:fonts xmlns:mc="http://schemas.openxmlformats.org/markup-compatibility/2006" xmlns:r="http://schemas.openxmlformats.org/officeDocument/2006/relationships" xmlns:w="http://schemas.openxmlformats.org/wordprocessingml/2006/main" xmlns:w14="http://schemas.microsoft.com/office/word/2010/wordml" xmlns:w15="http://schemas.microsoft.com/office/word/2012/wordml" mc:Ignorable="w14 w15">
+  <w:font w:name="Times New Roman">
+    <w:panose1 w:val="02020603050405020304"/>
+    <w:charset w:val="00"/>
+    <w:family w:val="roman"/>
+    <w:pitch w:val="variable"/>
+    <w:sig w:usb0="E0002EFF" w:usb1="C000785B" w:usb2="00000009" w:usb3="00000000" w:csb0="000001FF" w:csb1="00000000"/>
+  </w:font>
+  <w:font w:name="Symbol">
+    <w:panose1 w:val="05050102010706020507"/>
+    <w:charset w:val="02"/>
+    <w:family w:val="roman"/>
+    <w:pitch w:val="variable"/>
+    <w:sig w:usb0="00000000" w:usb1="10000000" w:usb2="00000000" w:usb3="00000000" w:csb0="80000000" w:csb1="00000000"/>
+  </w:font>
+  <w:font w:name="Courier New">
+    <w:panose1 w:val="02070309020205020404"/>
+    <w:charset w:val="00"/>
+    <w:family w:val="modern"/>
+    <w:pitch w:val="fixed"/>
+    <w:sig w:usb0="E0002EFF" w:usb1="C0007843" w:usb2="00000009" w:usb3="00000000" w:csb0="000001FF" w:csb1="00000000"/>
+  </w:font>
+  <w:font w:name="Wingdings">
+    <w:panose1 w:val="05000000000000000000"/>
+    <w:charset w:val="02"/>
+    <w:family w:val="auto"/>
+    <w:pitch w:val="variable"/>
+    <w:sig w:usb0="00000000" w:usb1="10000000" w:usb2="00000000" w:usb3="00000000" w:csb0="80000000" w:csb1="00000000"/>
+  </w:font>
+  <w:font w:name="Calibri">
+    <w:panose1 w:val="020F0502020204030204"/>
+    <w:charset w:val="00"/>
+    <w:family w:val="swiss"/>
+    <w:pitch w:val="variable"/>
+    <w:sig w:usb0="E0002AFF" w:usb1="C000247B" w:usb2="00000009" w:usb3="00000000" w:csb0="000001FF" w:csb1="00000000"/>
+  </w:font>
+  <w:font w:name="SimSun">
+    <w:altName w:val="宋体"/>
+    <w:panose1 w:val="02010600030101010101"/>
+    <w:charset w:val="86"/>
+    <w:family w:val="auto"/>
+    <w:pitch w:val="variable"/>
+    <w:sig w:usb0="00000003" w:usb1="288F0000" w:usb2="00000016" w:usb3="00000000" w:csb0="00040001" w:csb1="00000000"/>
+  </w:font>
+  <w:font w:name="Cambria Math">
+    <w:panose1 w:val="02040503050406030204"/>
+    <w:charset w:val="00"/>
+    <w:family w:val="roman"/>
+    <w:pitch w:val="variable"/>
+    <w:sig w:usb0="E00006FF" w:usb1="420024FF" w:usb2="02000000" w:usb3="00000000" w:csb0="0000019F" w:csb1="00000000"/>
+  </w:font>
+  <w:font w:name="Calibri Light">
+    <w:panose1 w:val="020F0302020204030204"/>
+    <w:charset w:val="00"/>
+    <w:family w:val="swiss"/>
+    <w:pitch w:val="variable"/>
+    <w:sig w:usb0="E0002AFF" w:usb1="C000247B" w:usb2="00000009" w:usb3="00000000" w:csb0="000001FF" w:csb1="00000000"/>
+  </w:font>
+</w:fonts>
+</file>
+
+<file path=word/glossary/settings.xml><?xml version="1.0" encoding="utf-8"?>
+<w:settings xmlns:mc="http://schemas.openxmlformats.org/markup-compatibility/2006" xmlns:o="urn:schemas-microsoft-com:office:office" xmlns:r="http://schemas.openxmlformats.org/officeDocument/2006/relationships" xmlns:m="http://schemas.openxmlformats.org/officeDocument/2006/math" xmlns:v="urn:schemas-microsoft-com:vml" xmlns:w10="urn:schemas-microsoft-com:office:word" xmlns:w="http://schemas.openxmlformats.org/wordprocessingml/2006/main" xmlns:w14="http://schemas.microsoft.com/office/word/2010/wordml" xmlns:w15="http://schemas.microsoft.com/office/word/2012/wordml" xmlns:sl="http://schemas.openxmlformats.org/schemaLibrary/2006/main" mc:Ignorable="w14 w15">
+  <w:view w:val="normal"/>
+  <w:defaultTabStop w:val="708"/>
+  <w:hyphenationZone w:val="425"/>
+  <w:characterSpacingControl w:val="doNotCompress"/>
+  <w:compat>
+    <w:useFELayout/>
+    <w:compatSetting w:name="compatibilityMode" w:uri="http://schemas.microsoft.com/office/word" w:val="15"/>
+    <w:compatSetting w:name="overrideTableStyleFontSizeAndJustification" w:uri="http://schemas.microsoft.com/office/word" w:val="1"/>
+    <w:compatSetting w:name="enableOpenTypeFeatures" w:uri="http://schemas.microsoft.com/office/word" w:val="1"/>
+    <w:compatSetting w:name="doNotFlipMirrorIndents" w:uri="http://schemas.microsoft.com/office/word" w:val="1"/>
+    <w:compatSetting w:name="differentiateMultirowTableHeaders" w:uri="http://schemas.microsoft.com/office/word" w:val="1"/>
+  </w:compat>
+  <w:rsids>
+    <w:rsidRoot w:val="00316E94"/>
+    <w:rsid w:val="00316E94"/>
+    <w:rsid w:val="008557D3"/>
+  </w:rsids>
+  <m:mathPr>
+    <m:mathFont m:val="Cambria Math"/>
+    <m:brkBin m:val="before"/>
+    <m:brkBinSub m:val="--"/>
+    <m:smallFrac m:val="0"/>
+    <m:dispDef/>
+    <m:lMargin m:val="0"/>
+    <m:rMargin m:val="0"/>
+    <m:defJc m:val="centerGroup"/>
+    <m:wrapIndent m:val="1440"/>
+    <m:intLim m:val="subSup"/>
+    <m:naryLim m:val="undOvr"/>
+  </m:mathPr>
+  <w:themeFontLang w:val="fr-FR"/>
+  <w:clrSchemeMapping w:bg1="light1" w:t1="dark1" w:bg2="light2" w:t2="dark2" w:accent1="accent1" w:accent2="accent2" w:accent3="accent3" w:accent4="accent4" w:accent5="accent5" w:accent6="accent6" w:hyperlink="hyperlink" w:followedHyperlink="followedHyperlink"/>
+  <w:decimalSymbol w:val=","/>
+  <w:listSeparator w:val=";"/>
+  <w15:chartTrackingRefBased/>
+</w:settings>
+</file>
+
+<file path=word/glossary/styles.xml><?xml version="1.0" encoding="utf-8"?>
+<w:styles xmlns:mc="http://schemas.openxmlformats.org/markup-compatibility/2006" xmlns:r="http://schemas.openxmlformats.org/officeDocument/2006/relationships" xmlns:w="http://schemas.openxmlformats.org/wordprocessingml/2006/main" xmlns:w14="http://schemas.microsoft.com/office/word/2010/wordml" xmlns:w15="http://schemas.microsoft.com/office/word/2012/wordml" mc:Ignorable="w14 w15">
+  <w:docDefaults>
+    <w:rPrDefault>
+      <w:rPr>
+        <w:rFonts w:asciiTheme="minorHAnsi" w:eastAsiaTheme="minorEastAsia" w:hAnsiTheme="minorHAnsi" w:cstheme="minorBidi"/>
+        <w:sz w:val="22"/>
+        <w:szCs w:val="22"/>
+        <w:lang w:val="fr-FR" w:eastAsia="fr-FR" w:bidi="ar-SA"/>
+      </w:rPr>
+    </w:rPrDefault>
+    <w:pPrDefault>
+      <w:pPr>
+        <w:spacing w:after="160" w:line="259" w:lineRule="auto"/>
+      </w:pPr>
+    </w:pPrDefault>
+  </w:docDefaults>
+  <w:latentStyles w:defLockedState="0" w:defUIPriority="99" w:defSemiHidden="0" w:defUnhideWhenUsed="0" w:defQFormat="0" w:count="371">
+    <w:lsdException w:name="Normal" w:uiPriority="0" w:qFormat="1"/>
+    <w:lsdException w:name="heading 1" w:uiPriority="9" w:qFormat="1"/>
+    <w:lsdException w:name="heading 2" w:semiHidden="1" w:uiPriority="9" w:unhideWhenUsed="1" w:qFormat="1"/>
+    <w:lsdException w:name="heading 3" w:semiHidden="1" w:uiPriority="9" w:unhideWhenUsed="1" w:qFormat="1"/>
+    <w:lsdException w:name="heading 4" w:semiHidden="1" w:uiPriority="9" w:unhideWhenUsed="1" w:qFormat="1"/>
+    <w:lsdException w:name="heading 5" w:semiHidden="1" w:uiPriority="9" w:unhideWhenUsed="1" w:qFormat="1"/>
+    <w:lsdException w:name="heading 6" w:semiHidden="1" w:uiPriority="9" w:unhideWhenUsed="1" w:qFormat="1"/>
+    <w:lsdException w:name="heading 7" w:semiHidden="1" w:uiPriority="9" w:unhideWhenUsed="1" w:qFormat="1"/>
+    <w:lsdException w:name="heading 8" w:semiHidden="1" w:uiPriority="9" w:unhideWhenUsed="1" w:qFormat="1"/>
+    <w:lsdException w:name="heading 9" w:semiHidden="1" w:uiPriority="9" w:unhideWhenUsed="1" w:qFormat="1"/>
+    <w:lsdException w:name="index 1" w:semiHidden="1" w:unhideWhenUsed="1"/>
+    <w:lsdException w:name="index 2" w:semiHidden="1" w:unhideWhenUsed="1"/>
+    <w:lsdException w:name="index 3" w:semiHidden="1" w:unhideWhenUsed="1"/>
+    <w:lsdException w:name="index 4" w:semiHidden="1" w:unhideWhenUsed="1"/>
+    <w:lsdException w:name="index 5" w:semiHidden="1" w:unhideWhenUsed="1"/>
+    <w:lsdException w:name="index 6" w:semiHidden="1" w:unhideWhenUsed="1"/>
+    <w:lsdException w:name="index 7" w:semiHidden="1" w:unhideWhenUsed="1"/>
+    <w:lsdException w:name="index 8" w:semiHidden="1" w:unhideWhenUsed="1"/>
+    <w:lsdException w:name="index 9" w:semiHidden="1" w:unhideWhenUsed="1"/>
+    <w:lsdException w:name="toc 1" w:semiHidden="1" w:uiPriority="39" w:unhideWhenUsed="1"/>
+    <w:lsdException w:name="toc 2" w:semiHidden="1" w:uiPriority="39" w:unhideWhenUsed="1"/>
+    <w:lsdException w:name="toc 3" w:semiHidden="1" w:uiPriority="39" w:unhideWhenUsed="1"/>
+    <w:lsdException w:name="toc 4" w:semiHidden="1" w:uiPriority="39" w:unhideWhenUsed="1"/>
+    <w:lsdException w:name="toc 5" w:semiHidden="1" w:uiPriority="39" w:unhideWhenUsed="1"/>
+    <w:lsdException w:name="toc 6" w:semiHidden="1" w:uiPriority="39" w:unhideWhenUsed="1"/>
+    <w:lsdException w:name="toc 7" w:semiHidden="1" w:uiPriority="39" w:unhideWhenUsed="1"/>
+    <w:lsdException w:name="toc 8" w:semiHidden="1" w:uiPriority="39" w:unhideWhenUsed="1"/>
+    <w:lsdException w:name="toc 9" w:semiHidden="1" w:uiPriority="39" w:unhideWhenUsed="1"/>
+    <w:lsdException w:name="Normal Indent" w:semiHidden="1" w:unhideWhenUsed="1"/>
+    <w:lsdException w:name="footnote text" w:semiHidden="1" w:unhideWhenUsed="1"/>
+    <w:lsdException w:name="annotation text" w:semiHidden="1" w:unhideWhenUsed="1"/>
+    <w:lsdException w:name="header" w:semiHidden="1" w:unhideWhenUsed="1"/>
+    <w:lsdException w:name="footer" w:semiHidden="1" w:unhideWhenUsed="1"/>
+    <w:lsdException w:name="index heading" w:semiHidden="1" w:unhideWhenUsed="1"/>
+    <w:lsdException w:name="caption" w:semiHidden="1" w:uiPriority="35" w:unhideWhenUsed="1" w:qFormat="1"/>
+    <w:lsdException w:name="table of figures" w:semiHidden="1" w:unhideWhenUsed="1"/>
+    <w:lsdException w:name="envelope address" w:semiHidden="1" w:unhideWhenUsed="1"/>
+    <w:lsdException w:name="envelope return" w:semiHidden="1" w:unhideWhenUsed="1"/>
+    <w:lsdException w:name="footnote reference" w:semiHidden="1" w:unhideWhenUsed="1"/>
+    <w:lsdException w:name="annotation reference" w:semiHidden="1" w:unhideWhenUsed="1"/>
+    <w:lsdException w:name="line number" w:semiHidden="1" w:unhideWhenUsed="1"/>
+    <w:lsdException w:name="page number" w:semiHidden="1" w:unhideWhenUsed="1"/>
+    <w:lsdException w:name="endnote reference" w:semiHidden="1" w:unhideWhenUsed="1"/>
+    <w:lsdException w:name="endnote text" w:semiHidden="1" w:unhideWhenUsed="1"/>
+    <w:lsdException w:name="table of authorities" w:semiHidden="1" w:unhideWhenUsed="1"/>
+    <w:lsdException w:name="macro" w:semiHidden="1" w:unhideWhenUsed="1"/>
+    <w:lsdException w:name="toa heading" w:semiHidden="1" w:unhideWhenUsed="1"/>
+    <w:lsdException w:name="List" w:semiHidden="1" w:unhideWhenUsed="1"/>
+    <w:lsdException w:name="List Bullet" w:semiHidden="1" w:unhideWhenUsed="1"/>
+    <w:lsdException w:name="List Number" w:semiHidden="1" w:unhideWhenUsed="1"/>
+    <w:lsdException w:name="List 2" w:semiHidden="1" w:unhideWhenUsed="1"/>
+    <w:lsdException w:name="List 3" w:semiHidden="1" w:unhideWhenUsed="1"/>
+    <w:lsdException w:name="List 4" w:semiHidden="1" w:unhideWhenUsed="1"/>
+    <w:lsdException w:name="List 5" w:semiHidden="1" w:unhideWhenUsed="1"/>
+    <w:lsdException w:name="List Bullet 2" w:semiHidden="1" w:unhideWhenUsed="1"/>
+    <w:lsdException w:name="List Bullet 3" w:semiHidden="1" w:unhideWhenUsed="1"/>
+    <w:lsdException w:name="List Bullet 4" w:semiHidden="1" w:unhideWhenUsed="1"/>
+    <w:lsdException w:name="List Bullet 5" w:semiHidden="1" w:unhideWhenUsed="1"/>
+    <w:lsdException w:name="List Number 2" w:semiHidden="1" w:unhideWhenUsed="1"/>
+    <w:lsdException w:name="List Number 3" w:semiHidden="1" w:unhideWhenUsed="1"/>
+    <w:lsdException w:name="List Number 4" w:semiHidden="1" w:unhideWhenUsed="1"/>
+    <w:lsdException w:name="List Number 5" w:semiHidden="1" w:unhideWhenUsed="1"/>
+    <w:lsdException w:name="Title" w:uiPriority="10" w:qFormat="1"/>
+    <w:lsdException w:name="Closing" w:semiHidden="1" w:unhideWhenUsed="1"/>
+    <w:lsdException w:name="Signature" w:semiHidden="1" w:unhideWhenUsed="1"/>
+    <w:lsdException w:name="Default Paragraph Font" w:semiHidden="1" w:uiPriority="1" w:unhideWhenUsed="1"/>
+    <w:lsdException w:name="Body Text" w:semiHidden="1" w:unhideWhenUsed="1"/>
+    <w:lsdException w:name="Body Text Indent" w:semiHidden="1" w:unhideWhenUsed="1"/>
+    <w:lsdException w:name="List Continue" w:semiHidden="1" w:unhideWhenUsed="1"/>
+    <w:lsdException w:name="List Continue 2" w:semiHidden="1" w:unhideWhenUsed="1"/>
+    <w:lsdException w:name="List Continue 3" w:semiHidden="1" w:unhideWhenUsed="1"/>
+    <w:lsdException w:name="List Continue 4" w:semiHidden="1" w:unhideWhenUsed="1"/>
+    <w:lsdException w:name="List Continue 5" w:semiHidden="1" w:unhideWhenUsed="1"/>
+    <w:lsdException w:name="Message Header" w:semiHidden="1" w:unhideWhenUsed="1"/>
+    <w:lsdException w:name="Subtitle" w:uiPriority="11" w:qFormat="1"/>
+    <w:lsdException w:name="Salutation" w:semiHidden="1" w:unhideWhenUsed="1"/>
+    <w:lsdException w:name="Date" w:semiHidden="1" w:unhideWhenUsed="1"/>
+    <w:lsdException w:name="Body Text First Indent" w:semiHidden="1" w:unhideWhenUsed="1"/>
+    <w:lsdException w:name="Body Text First Indent 2" w:semiHidden="1" w:unhideWhenUsed="1"/>
+    <w:lsdException w:name="Note Heading" w:semiHidden="1" w:unhideWhenUsed="1"/>
+    <w:lsdException w:name="Body Text 2" w:semiHidden="1" w:unhideWhenUsed="1"/>
+    <w:lsdException w:name="Body Text 3" w:semiHidden="1" w:unhideWhenUsed="1"/>
+    <w:lsdException w:name="Body Text Indent 2" w:semiHidden="1" w:unhideWhenUsed="1"/>
+    <w:lsdException w:name="Body Text Indent 3" w:semiHidden="1" w:unhideWhenUsed="1"/>
+    <w:lsdException w:name="Block Text" w:semiHidden="1" w:unhideWhenUsed="1"/>
+    <w:lsdException w:name="Hyperlink" w:semiHidden="1" w:unhideWhenUsed="1"/>
+    <w:lsdException w:name="FollowedHyperlink" w:semiHidden="1" w:unhideWhenUsed="1"/>
+    <w:lsdException w:name="Strong" w:uiPriority="22" w:qFormat="1"/>
+    <w:lsdException w:name="Emphasis" w:uiPriority="20" w:qFormat="1"/>
+    <w:lsdException w:name="Document Map" w:semiHidden="1" w:unhideWhenUsed="1"/>
+    <w:lsdException w:name="Plain Text" w:semiHidden="1" w:unhideWhenUsed="1"/>
+    <w:lsdException w:name="E-mail Signature" w:semiHidden="1" w:unhideWhenUsed="1"/>
+    <w:lsdException w:name="HTML Top of Form" w:semiHidden="1" w:unhideWhenUsed="1"/>
+    <w:lsdException w:name="HTML Bottom of Form" w:semiHidden="1" w:unhideWhenUsed="1"/>
+    <w:lsdException w:name="Normal (Web)" w:semiHidden="1" w:unhideWhenUsed="1"/>
+    <w:lsdException w:name="HTML Acronym" w:semiHidden="1" w:unhideWhenUsed="1"/>
+    <w:lsdException w:name="HTML Address" w:semiHidden="1" w:unhideWhenUsed="1"/>
+    <w:lsdException w:name="HTML Cite" w:semiHidden="1" w:unhideWhenUsed="1"/>
+    <w:lsdException w:name="HTML Code" w:semiHidden="1" w:unhideWhenUsed="1"/>
+    <w:lsdException w:name="HTML Definition" w:semiHidden="1" w:unhideWhenUsed="1"/>
+    <w:lsdException w:name="HTML Keyboard" w:semiHidden="1" w:unhideWhenUsed="1"/>
+    <w:lsdException w:name="HTML Preformatted" w:semiHidden="1" w:unhideWhenUsed="1"/>
+    <w:lsdException w:name="HTML Sample" w:semiHidden="1" w:unhideWhenUsed="1"/>
+    <w:lsdException w:name="HTML Typewriter" w:semiHidden="1" w:unhideWhenUsed="1"/>
+    <w:lsdException w:name="HTML Variable" w:semiHidden="1" w:unhideWhenUsed="1"/>
+    <w:lsdException w:name="Normal Table" w:semiHidden="1" w:unhideWhenUsed="1"/>
+    <w:lsdException w:name="annotation subject" w:semiHidden="1" w:unhideWhenUsed="1"/>
+    <w:lsdException w:name="No List" w:semiHidden="1" w:unhideWhenUsed="1"/>
+    <w:lsdException w:name="Outline List 1" w:semiHidden="1" w:unhideWhenUsed="1"/>
+    <w:lsdException w:name="Outline List 2" w:semiHidden="1" w:unhideWhenUsed="1"/>
+    <w:lsdException w:name="Outline List 3" w:semiHidden="1" w:unhideWhenUsed="1"/>
+    <w:lsdException w:name="Table Simple 1" w:semiHidden="1" w:unhideWhenUsed="1"/>
+    <w:lsdException w:name="Table Simple 2" w:semiHidden="1" w:unhideWhenUsed="1"/>
+    <w:lsdException w:name="Table Simple 3" w:semiHidden="1" w:unhideWhenUsed="1"/>
+    <w:lsdException w:name="Table Classic 1" w:semiHidden="1" w:unhideWhenUsed="1"/>
+    <w:lsdException w:name="Table Classic 2" w:semiHidden="1" w:unhideWhenUsed="1"/>
+    <w:lsdException w:name="Table Classic 3" w:semiHidden="1" w:unhideWhenUsed="1"/>
+    <w:lsdException w:name="Table Classic 4" w:semiHidden="1" w:unhideWhenUsed="1"/>
+    <w:lsdException w:name="Table Colorful 1" w:semiHidden="1" w:unhideWhenUsed="1"/>
+    <w:lsdException w:name="Table Colorful 2" w:semiHidden="1" w:unhideWhenUsed="1"/>
+    <w:lsdException w:name="Table Colorful 3" w:semiHidden="1" w:unhideWhenUsed="1"/>
+    <w:lsdException w:name="Table Columns 1" w:semiHidden="1" w:unhideWhenUsed="1"/>
+    <w:lsdException w:name="Table Columns 2" w:semiHidden="1" w:unhideWhenUsed="1"/>
+    <w:lsdException w:name="Table Columns 3" w:semiHidden="1" w:unhideWhenUsed="1"/>
+    <w:lsdException w:name="Table Columns 4" w:semiHidden="1" w:unhideWhenUsed="1"/>
+    <w:lsdException w:name="Table Columns 5" w:semiHidden="1" w:unhideWhenUsed="1"/>
+    <w:lsdException w:name="Table Grid 1" w:semiHidden="1" w:unhideWhenUsed="1"/>
+    <w:lsdException w:name="Table Grid 2" w:semiHidden="1" w:unhideWhenUsed="1"/>
+    <w:lsdException w:name="Table Grid 3" w:semiHidden="1" w:unhideWhenUsed="1"/>
+    <w:lsdException w:name="Table Grid 4" w:semiHidden="1" w:unhideWhenUsed="1"/>
+    <w:lsdException w:name="Table Grid 5" w:semiHidden="1" w:unhideWhenUsed="1"/>
+    <w:lsdException w:name="Table Grid 6" w:semiHidden="1" w:unhideWhenUsed="1"/>
+    <w:lsdException w:name="Table Grid 7" w:semiHidden="1" w:unhideWhenUsed="1"/>
+    <w:lsdException w:name="Table Grid 8" w:semiHidden="1" w:unhideWhenUsed="1"/>
+    <w:lsdException w:name="Table List 1" w:semiHidden="1" w:unhideWhenUsed="1"/>
+    <w:lsdException w:name="Table List 2" w:semiHidden="1" w:unhideWhenUsed="1"/>
+    <w:lsdException w:name="Table List 3" w:semiHidden="1" w:unhideWhenUsed="1"/>
+    <w:lsdException w:name="Table List 4" w:semiHidden="1" w:unhideWhenUsed="1"/>
+    <w:lsdException w:name="Table List 5" w:semiHidden="1" w:unhideWhenUsed="1"/>
+    <w:lsdException w:name="Table List 6" w:semiHidden="1" w:unhideWhenUsed="1"/>
+    <w:lsdException w:name="Table List 7" w:semiHidden="1" w:unhideWhenUsed="1"/>
+    <w:lsdException w:name="Table List 8" w:semiHidden="1" w:unhideWhenUsed="1"/>
+    <w:lsdException w:name="Table 3D effects 1" w:semiHidden="1" w:unhideWhenUsed="1"/>
+    <w:lsdException w:name="Table 3D effects 2" w:semiHidden="1" w:unhideWhenUsed="1"/>
+    <w:lsdException w:name="Table 3D effects 3" w:semiHidden="1" w:unhideWhenUsed="1"/>
+    <w:lsdException w:name="Table Contemporary" w:semiHidden="1" w:unhideWhenUsed="1"/>
+    <w:lsdException w:name="Table Elegant" w:semiHidden="1" w:unhideWhenUsed="1"/>
+    <w:lsdException w:name="Table Professional" w:semiHidden="1" w:unhideWhenUsed="1"/>
+    <w:lsdException w:name="Table Subtle 1" w:semiHidden="1" w:unhideWhenUsed="1"/>
+    <w:lsdException w:name="Table Subtle 2" w:semiHidden="1" w:unhideWhenUsed="1"/>
+    <w:lsdException w:name="Table Web 1" w:semiHidden="1" w:unhideWhenUsed="1"/>
+    <w:lsdException w:name="Table Web 2" w:semiHidden="1" w:unhideWhenUsed="1"/>
+    <w:lsdException w:name="Table Web 3" w:semiHidden="1" w:unhideWhenUsed="1"/>
+    <w:lsdException w:name="Balloon Text" w:semiHidden="1" w:unhideWhenUsed="1"/>
+    <w:lsdException w:name="Table Grid" w:uiPriority="39"/>
+    <w:lsdException w:name="Table Theme" w:semiHidden="1" w:unhideWhenUsed="1"/>
+    <w:lsdException w:name="Placeholder Text" w:semiHidden="1"/>
+    <w:lsdException w:name="No Spacing" w:uiPriority="1" w:qFormat="1"/>
+    <w:lsdException w:name="Light Shading" w:uiPriority="60"/>
+    <w:lsdException w:name="Light List" w:uiPriority="61"/>
+    <w:lsdException w:name="Light Grid" w:uiPriority="62"/>
+    <w:lsdException w:name="Medium Shading 1" w:uiPriority="63"/>
+    <w:lsdException w:name="Medium Shading 2" w:uiPriority="64"/>
+    <w:lsdException w:name="Medium List 1" w:uiPriority="65"/>
+    <w:lsdException w:name="Medium List 2" w:uiPriority="66"/>
+    <w:lsdException w:name="Medium Grid 1" w:uiPriority="67"/>
+    <w:lsdException w:name="Medium Grid 2" w:uiPriority="68"/>
+    <w:lsdException w:name="Medium Grid 3" w:uiPriority="69"/>
+    <w:lsdException w:name="Dark List" w:uiPriority="70"/>
+    <w:lsdException w:name="Colorful Shading" w:uiPriority="71"/>
+    <w:lsdException w:name="Colorful List" w:uiPriority="72"/>
+    <w:lsdException w:name="Colorful Grid" w:uiPriority="73"/>
+    <w:lsdException w:name="Light Shading Accent 1" w:uiPriority="60"/>
+    <w:lsdException w:name="Light List Accent 1" w:uiPriority="61"/>
+    <w:lsdException w:name="Light Grid Accent 1" w:uiPriority="62"/>
+    <w:lsdException w:name="Medium Shading 1 Accent 1" w:uiPriority="63"/>
+    <w:lsdException w:name="Medium Shading 2 Accent 1" w:uiPriority="64"/>
+    <w:lsdException w:name="Medium List 1 Accent 1" w:uiPriority="65"/>
+    <w:lsdException w:name="Revision" w:semiHidden="1"/>
+    <w:lsdException w:name="List Paragraph" w:uiPriority="34" w:qFormat="1"/>
+    <w:lsdException w:name="Quote" w:uiPriority="29" w:qFormat="1"/>
+    <w:lsdException w:name="Intense Quote" w:uiPriority="30" w:qFormat="1"/>
+    <w:lsdException w:name="Medium List 2 Accent 1" w:uiPriority="66"/>
+    <w:lsdException w:name="Medium Grid 1 Accent 1" w:uiPriority="67"/>
+    <w:lsdException w:name="Medium Grid 2 Accent 1" w:uiPriority="68"/>
+    <w:lsdException w:name="Medium Grid 3 Accent 1" w:uiPriority="69"/>
+    <w:lsdException w:name="Dark List Accent 1" w:uiPriority="70"/>
+    <w:lsdException w:name="Colorful Shading Accent 1" w:uiPriority="71"/>
+    <w:lsdException w:name="Colorful List Accent 1" w:uiPriority="72"/>
+    <w:lsdException w:name="Colorful Grid Accent 1" w:uiPriority="73"/>
+    <w:lsdException w:name="Light Shading Accent 2" w:uiPriority="60"/>
+    <w:lsdException w:name="Light List Accent 2" w:uiPriority="61"/>
+    <w:lsdException w:name="Light Grid Accent 2" w:uiPriority="62"/>
+    <w:lsdException w:name="Medium Shading 1 Accent 2" w:uiPriority="63"/>
+    <w:lsdException w:name="Medium Shading 2 Accent 2" w:uiPriority="64"/>
+    <w:lsdException w:name="Medium List 1 Accent 2" w:uiPriority="65"/>
+    <w:lsdException w:name="Medium List 2 Accent 2" w:uiPriority="66"/>
+    <w:lsdException w:name="Medium Grid 1 Accent 2" w:uiPriority="67"/>
+    <w:lsdException w:name="Medium Grid 2 Accent 2" w:uiPriority="68"/>
+    <w:lsdException w:name="Medium Grid 3 Accent 2" w:uiPriority="69"/>
+    <w:lsdException w:name="Dark List Accent 2" w:uiPriority="70"/>
+    <w:lsdException w:name="Colorful Shading Accent 2" w:uiPriority="71"/>
+    <w:lsdException w:name="Colorful List Accent 2" w:uiPriority="72"/>
+    <w:lsdException w:name="Colorful Grid Accent 2" w:uiPriority="73"/>
+    <w:lsdException w:name="Light Shading Accent 3" w:uiPriority="60"/>
+    <w:lsdException w:name="Light List Accent 3" w:uiPriority="61"/>
+    <w:lsdException w:name="Light Grid Accent 3" w:uiPriority="62"/>
+    <w:lsdException w:name="Medium Shading 1 Accent 3" w:uiPriority="63"/>
+    <w:lsdException w:name="Medium Shading 2 Accent 3" w:uiPriority="64"/>
+    <w:lsdException w:name="Medium List 1 Accent 3" w:uiPriority="65"/>
+    <w:lsdException w:name="Medium List 2 Accent 3" w:uiPriority="66"/>
+    <w:lsdException w:name="Medium Grid 1 Accent 3" w:uiPriority="67"/>
+    <w:lsdException w:name="Medium Grid 2 Accent 3" w:uiPriority="68"/>
+    <w:lsdException w:name="Medium Grid 3 Accent 3" w:uiPriority="69"/>
+    <w:lsdException w:name="Dark List Accent 3" w:uiPriority="70"/>
+    <w:lsdException w:name="Colorful Shading Accent 3" w:uiPriority="71"/>
+    <w:lsdException w:name="Colorful List Accent 3" w:uiPriority="72"/>
+    <w:lsdException w:name="Colorful Grid Accent 3" w:uiPriority="73"/>
+    <w:lsdException w:name="Light Shading Accent 4" w:uiPriority="60"/>
+    <w:lsdException w:name="Light List Accent 4" w:uiPriority="61"/>
+    <w:lsdException w:name="Light Grid Accent 4" w:uiPriority="62"/>
+    <w:lsdException w:name="Medium Shading 1 Accent 4" w:uiPriority="63"/>
+    <w:lsdException w:name="Medium Shading 2 Accent 4" w:uiPriority="64"/>
+    <w:lsdException w:name="Medium List 1 Accent 4" w:uiPriority="65"/>
+    <w:lsdException w:name="Medium List 2 Accent 4" w:uiPriority="66"/>
+    <w:lsdException w:name="Medium Grid 1 Accent 4" w:uiPriority="67"/>
+    <w:lsdException w:name="Medium Grid 2 Accent 4" w:uiPriority="68"/>
+    <w:lsdException w:name="Medium Grid 3 Accent 4" w:uiPriority="69"/>
+    <w:lsdException w:name="Dark List Accent 4" w:uiPriority="70"/>
+    <w:lsdException w:name="Colorful Shading Accent 4" w:uiPriority="71"/>
+    <w:lsdException w:name="Colorful List Accent 4" w:uiPriority="72"/>
+    <w:lsdException w:name="Colorful Grid Accent 4" w:uiPriority="73"/>
+    <w:lsdException w:name="Light Shading Accent 5" w:uiPriority="60"/>
+    <w:lsdException w:name="Light List Accent 5" w:uiPriority="61"/>
+    <w:lsdException w:name="Light Grid Accent 5" w:uiPriority="62"/>
+    <w:lsdException w:name="Medium Shading 1 Accent 5" w:uiPriority="63"/>
+    <w:lsdException w:name="Medium Shading 2 Accent 5" w:uiPriority="64"/>
+    <w:lsdException w:name="Medium List 1 Accent 5" w:uiPriority="65"/>
+    <w:lsdException w:name="Medium List 2 Accent 5" w:uiPriority="66"/>
+    <w:lsdException w:name="Medium Grid 1 Accent 5" w:uiPriority="67"/>
+    <w:lsdException w:name="Medium Grid 2 Accent 5" w:uiPriority="68"/>
+    <w:lsdException w:name="Medium Grid 3 Accent 5" w:uiPriority="69"/>
+    <w:lsdException w:name="Dark List Accent 5" w:uiPriority="70"/>
+    <w:lsdException w:name="Colorful Shading Accent 5" w:uiPriority="71"/>
+    <w:lsdException w:name="Colorful List Accent 5" w:uiPriority="72"/>
+    <w:lsdException w:name="Colorful Grid Accent 5" w:uiPriority="73"/>
+    <w:lsdException w:name="Light Shading Accent 6" w:uiPriority="60"/>
+    <w:lsdException w:name="Light List Accent 6" w:uiPriority="61"/>
+    <w:lsdException w:name="Light Grid Accent 6" w:uiPriority="62"/>
+    <w:lsdException w:name="Medium Shading 1 Accent 6" w:uiPriority="63"/>
+    <w:lsdException w:name="Medium Shading 2 Accent 6" w:uiPriority="64"/>
+    <w:lsdException w:name="Medium List 1 Accent 6" w:uiPriority="65"/>
+    <w:lsdException w:name="Medium List 2 Accent 6" w:uiPriority="66"/>
+    <w:lsdException w:name="Medium Grid 1 Accent 6" w:uiPriority="67"/>
+    <w:lsdException w:name="Medium Grid 2 Accent 6" w:uiPriority="68"/>
+    <w:lsdException w:name="Medium Grid 3 Accent 6" w:uiPriority="69"/>
+    <w:lsdException w:name="Dark List Accent 6" w:uiPriority="70"/>
+    <w:lsdException w:name="Colorful Shading Accent 6" w:uiPriority="71"/>
+    <w:lsdException w:name="Colorful List Accent 6" w:uiPriority="72"/>
+    <w:lsdException w:name="Colorful Grid Accent 6" w:uiPriority="73"/>
+    <w:lsdException w:name="Subtle Emphasis" w:uiPriority="19" w:qFormat="1"/>
+    <w:lsdException w:name="Intense Emphasis" w:uiPriority="21" w:qFormat="1"/>
+    <w:lsdException w:name="Subtle Reference" w:uiPriority="31" w:qFormat="1"/>
+    <w:lsdException w:name="Intense Reference" w:uiPriority="32" w:qFormat="1"/>
+    <w:lsdException w:name="Book Title" w:uiPriority="33" w:qFormat="1"/>
+    <w:lsdException w:name="Bibliography" w:semiHidden="1" w:uiPriority="37" w:unhideWhenUsed="1"/>
+    <w:lsdException w:name="TOC Heading" w:semiHidden="1" w:uiPriority="39" w:unhideWhenUsed="1" w:qFormat="1"/>
+    <w:lsdException w:name="Plain Table 1" w:uiPriority="41"/>
+    <w:lsdException w:name="Plain Table 2" w:uiPriority="42"/>
+    <w:lsdException w:name="Plain Table 3" w:uiPriority="43"/>
+    <w:lsdException w:name="Plain Table 4" w:uiPriority="44"/>
+    <w:lsdException w:name="Plain Table 5" w:uiPriority="45"/>
+    <w:lsdException w:name="Grid Table Light" w:uiPriority="40"/>
+    <w:lsdException w:name="Grid Table 1 Light" w:uiPriority="46"/>
+    <w:lsdException w:name="Grid Table 2" w:uiPriority="47"/>
+    <w:lsdException w:name="Grid Table 3" w:uiPriority="48"/>
+    <w:lsdException w:name="Grid Table 4" w:uiPriority="49"/>
+    <w:lsdException w:name="Grid Table 5 Dark" w:uiPriority="50"/>
+    <w:lsdException w:name="Grid Table 6 Colorful" w:uiPriority="51"/>
+    <w:lsdException w:name="Grid Table 7 Colorful" w:uiPriority="52"/>
+    <w:lsdException w:name="Grid Table 1 Light Accent 1" w:uiPriority="46"/>
+    <w:lsdException w:name="Grid Table 2 Accent 1" w:uiPriority="47"/>
+    <w:lsdException w:name="Grid Table 3 Accent 1" w:uiPriority="48"/>
+    <w:lsdException w:name="Grid Table 4 Accent 1" w:uiPriority="49"/>
+    <w:lsdException w:name="Grid Table 5 Dark Accent 1" w:uiPriority="50"/>
+    <w:lsdException w:name="Grid Table 6 Colorful Accent 1" w:uiPriority="51"/>
+    <w:lsdException w:name="Grid Table 7 Colorful Accent 1" w:uiPriority="52"/>
+    <w:lsdException w:name="Grid Table 1 Light Accent 2" w:uiPriority="46"/>
+    <w:lsdException w:name="Grid Table 2 Accent 2" w:uiPriority="47"/>
+    <w:lsdException w:name="Grid Table 3 Accent 2" w:uiPriority="48"/>
+    <w:lsdException w:name="Grid Table 4 Accent 2" w:uiPriority="49"/>
+    <w:lsdException w:name="Grid Table 5 Dark Accent 2" w:uiPriority="50"/>
+    <w:lsdException w:name="Grid Table 6 Colorful Accent 2" w:uiPriority="51"/>
+    <w:lsdException w:name="Grid Table 7 Colorful Accent 2" w:uiPriority="52"/>
+    <w:lsdException w:name="Grid Table 1 Light Accent 3" w:uiPriority="46"/>
+    <w:lsdException w:name="Grid Table 2 Accent 3" w:uiPriority="47"/>
+    <w:lsdException w:name="Grid Table 3 Accent 3" w:uiPriority="48"/>
+    <w:lsdException w:name="Grid Table 4 Accent 3" w:uiPriority="49"/>
+    <w:lsdException w:name="Grid Table 5 Dark Accent 3" w:uiPriority="50"/>
+    <w:lsdException w:name="Grid Table 6 Colorful Accent 3" w:uiPriority="51"/>
+    <w:lsdException w:name="Grid Table 7 Colorful Accent 3" w:uiPriority="52"/>
+    <w:lsdException w:name="Grid Table 1 Light Accent 4" w:uiPriority="46"/>
+    <w:lsdException w:name="Grid Table 2 Accent 4" w:uiPriority="47"/>
+    <w:lsdException w:name="Grid Table 3 Accent 4" w:uiPriority="48"/>
+    <w:lsdException w:name="Grid Table 4 Accent 4" w:uiPriority="49"/>
+    <w:lsdException w:name="Grid Table 5 Dark Accent 4" w:uiPriority="50"/>
+    <w:lsdException w:name="Grid Table 6 Colorful Accent 4" w:uiPriority="51"/>
+    <w:lsdException w:name="Grid Table 7 Colorful Accent 4" w:uiPriority="52"/>
+    <w:lsdException w:name="Grid Table 1 Light Accent 5" w:uiPriority="46"/>
+    <w:lsdException w:name="Grid Table 2 Accent 5" w:uiPriority="47"/>
+    <w:lsdException w:name="Grid Table 3 Accent 5" w:uiPriority="48"/>
+    <w:lsdException w:name="Grid Table 4 Accent 5" w:uiPriority="49"/>
+    <w:lsdException w:name="Grid Table 5 Dark Accent 5" w:uiPriority="50"/>
+    <w:lsdException w:name="Grid Table 6 Colorful Accent 5" w:uiPriority="51"/>
+    <w:lsdException w:name="Grid Table 7 Colorful Accent 5" w:uiPriority="52"/>
+    <w:lsdException w:name="Grid Table 1 Light Accent 6" w:uiPriority="46"/>
+    <w:lsdException w:name="Grid Table 2 Accent 6" w:uiPriority="47"/>
+    <w:lsdException w:name="Grid Table 3 Accent 6" w:uiPriority="48"/>
+    <w:lsdException w:name="Grid Table 4 Accent 6" w:uiPriority="49"/>
+    <w:lsdException w:name="Grid Table 5 Dark Accent 6" w:uiPriority="50"/>
+    <w:lsdException w:name="Grid Table 6 Colorful Accent 6" w:uiPriority="51"/>
+    <w:lsdException w:name="Grid Table 7 Colorful Accent 6" w:uiPriority="52"/>
+    <w:lsdException w:name="List Table 1 Light" w:uiPriority="46"/>
+    <w:lsdException w:name="List Table 2" w:uiPriority="47"/>
+    <w:lsdException w:name="List Table 3" w:uiPriority="48"/>
+    <w:lsdException w:name="List Table 4" w:uiPriority="49"/>
+    <w:lsdException w:name="List Table 5 Dark" w:uiPriority="50"/>
+    <w:lsdException w:name="List Table 6 Colorful" w:uiPriority="51"/>
+    <w:lsdException w:name="List Table 7 Colorful" w:uiPriority="52"/>
+    <w:lsdException w:name="List Table 1 Light Accent 1" w:uiPriority="46"/>
+    <w:lsdException w:name="List Table 2 Accent 1" w:uiPriority="47"/>
+    <w:lsdException w:name="List Table 3 Accent 1" w:uiPriority="48"/>
+    <w:lsdException w:name="List Table 4 Accent 1" w:uiPriority="49"/>
+    <w:lsdException w:name="List Table 5 Dark Accent 1" w:uiPriority="50"/>
+    <w:lsdException w:name="List Table 6 Colorful Accent 1" w:uiPriority="51"/>
+    <w:lsdException w:name="List Table 7 Colorful Accent 1" w:uiPriority="52"/>
+    <w:lsdException w:name="List Table 1 Light Accent 2" w:uiPriority="46"/>
+    <w:lsdException w:name="List Table 2 Accent 2" w:uiPriority="47"/>
+    <w:lsdException w:name="List Table 3 Accent 2" w:uiPriority="48"/>
+    <w:lsdException w:name="List Table 4 Accent 2" w:uiPriority="49"/>
+    <w:lsdException w:name="List Table 5 Dark Accent 2" w:uiPriority="50"/>
+    <w:lsdException w:name="List Table 6 Colorful Accent 2" w:uiPriority="51"/>
+    <w:lsdException w:name="List Table 7 Colorful Accent 2" w:uiPriority="52"/>
+    <w:lsdException w:name="List Table 1 Light Accent 3" w:uiPriority="46"/>
+    <w:lsdException w:name="List Table 2 Accent 3" w:uiPriority="47"/>
+    <w:lsdException w:name="List Table 3 Accent 3" w:uiPriority="48"/>
+    <w:lsdException w:name="List Table 4 Accent 3" w:uiPriority="49"/>
+    <w:lsdException w:name="List Table 5 Dark Accent 3" w:uiPriority="50"/>
+    <w:lsdException w:name="List Table 6 Colorful Accent 3" w:uiPriority="51"/>
+    <w:lsdException w:name="List Table 7 Colorful Accent 3" w:uiPriority="52"/>
+    <w:lsdException w:name="List Table 1 Light Accent 4" w:uiPriority="46"/>
+    <w:lsdException w:name="List Table 2 Accent 4" w:uiPriority="47"/>
+    <w:lsdException w:name="List Table 3 Accent 4" w:uiPriority="48"/>
+    <w:lsdException w:name="List Table 4 Accent 4" w:uiPriority="49"/>
+    <w:lsdException w:name="List Table 5 Dark Accent 4" w:uiPriority="50"/>
+    <w:lsdException w:name="List Table 6 Colorful Accent 4" w:uiPriority="51"/>
+    <w:lsdException w:name="List Table 7 Colorful Accent 4" w:uiPriority="52"/>
+    <w:lsdException w:name="List Table 1 Light Accent 5" w:uiPriority="46"/>
+    <w:lsdException w:name="List Table 2 Accent 5" w:uiPriority="47"/>
+    <w:lsdException w:name="List Table 3 Accent 5" w:uiPriority="48"/>
+    <w:lsdException w:name="List Table 4 Accent 5" w:uiPriority="49"/>
+    <w:lsdException w:name="List Table 5 Dark Accent 5" w:uiPriority="50"/>
+    <w:lsdException w:name="List Table 6 Colorful Accent 5" w:uiPriority="51"/>
+    <w:lsdException w:name="List Table 7 Colorful Accent 5" w:uiPriority="52"/>
+    <w:lsdException w:name="List Table 1 Light Accent 6" w:uiPriority="46"/>
+    <w:lsdException w:name="List Table 2 Accent 6" w:uiPriority="47"/>
+    <w:lsdException w:name="List Table 3 Accent 6" w:uiPriority="48"/>
+    <w:lsdException w:name="List Table 4 Accent 6" w:uiPriority="49"/>
+    <w:lsdException w:name="List Table 5 Dark Accent 6" w:uiPriority="50"/>
+    <w:lsdException w:name="List Table 6 Colorful Accent 6" w:uiPriority="51"/>
+    <w:lsdException w:name="List Table 7 Colorful Accent 6" w:uiPriority="52"/>
+  </w:latentStyles>
+  <w:style w:type="paragraph" w:default="1" w:styleId="Normal">
+    <w:name w:val="Normal"/>
+    <w:qFormat/>
+  </w:style>
+  <w:style w:type="character" w:default="1" w:styleId="Policepardfaut">
+    <w:name w:val="Default Paragraph Font"/>
+    <w:uiPriority w:val="1"/>
+    <w:semiHidden/>
+    <w:unhideWhenUsed/>
+  </w:style>
+  <w:style w:type="table" w:default="1" w:styleId="TableauNormal">
+    <w:name w:val="Normal Table"/>
+    <w:uiPriority w:val="99"/>
+    <w:semiHidden/>
+    <w:unhideWhenUsed/>
+    <w:tblPr>
+      <w:tblInd w:w="0" w:type="dxa"/>
+      <w:tblCellMar>
+        <w:top w:w="0" w:type="dxa"/>
+        <w:left w:w="108" w:type="dxa"/>
+        <w:bottom w:w="0" w:type="dxa"/>
+        <w:right w:w="108" w:type="dxa"/>
+      </w:tblCellMar>
+    </w:tblPr>
+  </w:style>
+  <w:style w:type="numbering" w:default="1" w:styleId="Aucuneliste">
+    <w:name w:val="No List"/>
+    <w:uiPriority w:val="99"/>
+    <w:semiHidden/>
+    <w:unhideWhenUsed/>
+  </w:style>
+  <w:style w:type="character" w:styleId="Textedelespacerserv">
+    <w:name w:val="Placeholder Text"/>
+    <w:basedOn w:val="Policepardfaut"/>
+    <w:uiPriority w:val="99"/>
+    <w:semiHidden/>
+    <w:rsid w:val="00316E94"/>
+    <w:rPr>
+      <w:color w:val="808080"/>
+    </w:rPr>
+  </w:style>
+</w:styles>
+</file>
+
+<file path=word/glossary/webSettings.xml><?xml version="1.0" encoding="utf-8"?>
+<w:webSettings xmlns:mc="http://schemas.openxmlformats.org/markup-compatibility/2006" xmlns:r="http://schemas.openxmlformats.org/officeDocument/2006/relationships" xmlns:w="http://schemas.openxmlformats.org/wordprocessingml/2006/main" xmlns:w14="http://schemas.microsoft.com/office/word/2010/wordml" xmlns:w15="http://schemas.microsoft.com/office/word/2012/wordml" mc:Ignorable="w14 w15">
+  <w:optimizeForBrowser/>
+  <w:allowPNG/>
+</w:webSettings>
 </file>
 
 <file path=word/theme/theme1.xml><?xml version="1.0" encoding="utf-8"?>

</xml_diff>